<commit_message>
i have add references and add IEEE std in the document
</commit_message>
<xml_diff>
--- a/Assignments/Assignment 01/Assignment 01 (Evolution of Test Plan).docx
+++ b/Assignments/Assignment 01/Assignment 01 (Evolution of Test Plan).docx
@@ -4,6 +4,12 @@
   <w:body>
     <w:sdt>
       <w:sdtPr>
+        <w:rPr>
+          <w:rFonts w:eastAsiaTheme="minorHAnsi"/>
+          <w:kern w:val="2"/>
+          <w:lang w:val="en-PK"/>
+          <w14:ligatures w14:val="standardContextual"/>
+        </w:rPr>
         <w:id w:val="1542869526"/>
         <w:docPartObj>
           <w:docPartGallery w:val="Cover Pages"/>
@@ -12,12 +18,9 @@
       </w:sdtPr>
       <w:sdtEndPr>
         <w:rPr>
-          <w:rFonts w:ascii="Times New Roman" w:eastAsiaTheme="minorHAnsi" w:hAnsi="Times New Roman" w:cs="Times New Roman"/>
-          <w:kern w:val="2"/>
-          <w:sz w:val="24"/>
-          <w:szCs w:val="24"/>
-          <w:lang w:val="en-PK"/>
-          <w14:ligatures w14:val="standardContextual"/>
+          <w:rFonts w:ascii="Times New Roman" w:hAnsi="Times New Roman" w:cs="Times New Roman"/>
+          <w:sz w:val="24"/>
+          <w:szCs w:val="24"/>
         </w:rPr>
       </w:sdtEndPr>
       <w:sdtContent>
@@ -4163,39 +4166,7 @@
           <w:sz w:val="24"/>
           <w:szCs w:val="24"/>
         </w:rPr>
-        <w:t xml:space="preserve">Prepare and present in video form a report on the evolution of software test plans. The heart of every test plan is a set of effective test cases that determines its quality. During the evolution discuss the templates year wise and how its quality was improved. For every template you need to provide a proof of some test plan which was </w:t>
-      </w:r>
-      <w:r>
-        <w:rPr>
-          <w:rFonts w:ascii="Times New Roman" w:hAnsi="Times New Roman" w:cs="Times New Roman"/>
-          <w:sz w:val="24"/>
-          <w:szCs w:val="24"/>
-        </w:rPr>
-        <w:t>used</w:t>
-      </w:r>
-      <w:r>
-        <w:rPr>
-          <w:rFonts w:ascii="Times New Roman" w:hAnsi="Times New Roman" w:cs="Times New Roman"/>
-          <w:sz w:val="24"/>
-          <w:szCs w:val="24"/>
-        </w:rPr>
-        <w:t xml:space="preserve"> in a </w:t>
-      </w:r>
-      <w:r>
-        <w:rPr>
-          <w:rFonts w:ascii="Times New Roman" w:hAnsi="Times New Roman" w:cs="Times New Roman"/>
-          <w:sz w:val="24"/>
-          <w:szCs w:val="24"/>
-        </w:rPr>
-        <w:t>company</w:t>
-      </w:r>
-      <w:r>
-        <w:rPr>
-          <w:rFonts w:ascii="Times New Roman" w:hAnsi="Times New Roman" w:cs="Times New Roman"/>
-          <w:sz w:val="24"/>
-          <w:szCs w:val="24"/>
-        </w:rPr>
-        <w:t xml:space="preserve"> for a specific software/project.</w:t>
+        <w:t>Prepare and present in video form a report on the evolution of software test plans. The heart of every test plan is a set of effective test cases that determines its quality. During the evolution discuss the templates year wise and how its quality was improved. For every template you need to provide a proof of some test plan which was used in a company for a specific software/project.</w:t>
       </w:r>
     </w:p>
     <w:p>
@@ -4428,31 +4399,7 @@
           <w:sz w:val="24"/>
           <w:szCs w:val="24"/>
         </w:rPr>
-        <w:t xml:space="preserve"> lacked the detail to ensure comprehensive or </w:t>
-      </w:r>
-      <w:r>
-        <w:rPr>
-          <w:rFonts w:ascii="Times New Roman" w:hAnsi="Times New Roman" w:cs="Times New Roman"/>
-          <w:sz w:val="24"/>
-          <w:szCs w:val="24"/>
-        </w:rPr>
-        <w:t>t</w:t>
-      </w:r>
-      <w:r>
-        <w:rPr>
-          <w:rFonts w:ascii="Times New Roman" w:hAnsi="Times New Roman" w:cs="Times New Roman"/>
-          <w:sz w:val="24"/>
-          <w:szCs w:val="24"/>
-        </w:rPr>
-        <w:t>horough testing</w:t>
-      </w:r>
-      <w:r>
-        <w:rPr>
-          <w:rFonts w:ascii="Times New Roman" w:hAnsi="Times New Roman" w:cs="Times New Roman"/>
-          <w:sz w:val="24"/>
-          <w:szCs w:val="24"/>
-        </w:rPr>
-        <w:t>.</w:t>
+        <w:t xml:space="preserve"> lacked the detail to ensure comprehensive or thorough testing.</w:t>
       </w:r>
     </w:p>
     <w:p>
@@ -4597,15 +4544,7 @@
                 <w:sz w:val="24"/>
                 <w:szCs w:val="24"/>
               </w:rPr>
-              <w:t>One or two sentences describing the project</w:t>
-            </w:r>
-            <w:r>
-              <w:rPr>
-                <w:rFonts w:ascii="Times New Roman" w:hAnsi="Times New Roman" w:cs="Times New Roman"/>
-                <w:sz w:val="24"/>
-                <w:szCs w:val="24"/>
-              </w:rPr>
-              <w:t>.</w:t>
+              <w:t>One or two sentences describing the project.</w:t>
             </w:r>
           </w:p>
         </w:tc>
@@ -4654,15 +4593,7 @@
                 <w:sz w:val="24"/>
                 <w:szCs w:val="24"/>
               </w:rPr>
-              <w:t xml:space="preserve">A simple list of </w:t>
-            </w:r>
-            <w:r>
-              <w:rPr>
-                <w:rFonts w:ascii="Times New Roman" w:hAnsi="Times New Roman" w:cs="Times New Roman"/>
-                <w:sz w:val="24"/>
-                <w:szCs w:val="24"/>
-              </w:rPr>
-              <w:t>functionalities.</w:t>
+              <w:t>A simple list of functionalities.</w:t>
             </w:r>
           </w:p>
         </w:tc>
@@ -4712,15 +4643,7 @@
                 <w:sz w:val="24"/>
                 <w:szCs w:val="24"/>
               </w:rPr>
-              <w:t>Columns for Pass/Fail next to each feature</w:t>
-            </w:r>
-            <w:r>
-              <w:rPr>
-                <w:rFonts w:ascii="Times New Roman" w:hAnsi="Times New Roman" w:cs="Times New Roman"/>
-                <w:sz w:val="24"/>
-                <w:szCs w:val="24"/>
-              </w:rPr>
-              <w:t>.</w:t>
+              <w:t>Columns for Pass/Fail next to each feature.</w:t>
             </w:r>
           </w:p>
         </w:tc>
@@ -4873,15 +4796,7 @@
           <w:sz w:val="24"/>
           <w:szCs w:val="24"/>
         </w:rPr>
-        <w:t xml:space="preserve"> Pass/Fail columns indicating whether each feature worked as expected</w:t>
-      </w:r>
-      <w:r>
-        <w:rPr>
-          <w:rFonts w:ascii="Times New Roman" w:hAnsi="Times New Roman" w:cs="Times New Roman"/>
-          <w:sz w:val="24"/>
-          <w:szCs w:val="24"/>
-        </w:rPr>
-        <w:t>.</w:t>
+        <w:t xml:space="preserve"> Pass/Fail columns indicating whether each feature worked as expected.</w:t>
       </w:r>
     </w:p>
     <w:p>
@@ -5222,15 +5137,7 @@
                 <w:sz w:val="24"/>
                 <w:szCs w:val="24"/>
               </w:rPr>
-              <w:t>Concise statements of what testing aims to achieve</w:t>
-            </w:r>
-            <w:r>
-              <w:rPr>
-                <w:rFonts w:ascii="Times New Roman" w:hAnsi="Times New Roman" w:cs="Times New Roman"/>
-                <w:sz w:val="24"/>
-                <w:szCs w:val="24"/>
-              </w:rPr>
-              <w:t>.</w:t>
+              <w:t>Concise statements of what testing aims to achieve.</w:t>
             </w:r>
           </w:p>
         </w:tc>
@@ -5280,15 +5187,7 @@
                 <w:sz w:val="24"/>
                 <w:szCs w:val="24"/>
               </w:rPr>
-              <w:t>Clear definition of what's included/not included</w:t>
-            </w:r>
-            <w:r>
-              <w:rPr>
-                <w:rFonts w:ascii="Times New Roman" w:hAnsi="Times New Roman" w:cs="Times New Roman"/>
-                <w:sz w:val="24"/>
-                <w:szCs w:val="24"/>
-              </w:rPr>
-              <w:t>.</w:t>
+              <w:t>Clear definition of what's included/not included.</w:t>
             </w:r>
           </w:p>
         </w:tc>
@@ -5337,15 +5236,7 @@
                 <w:sz w:val="24"/>
                 <w:szCs w:val="24"/>
               </w:rPr>
-              <w:t>Linkage to formal requirements document</w:t>
-            </w:r>
-            <w:r>
-              <w:rPr>
-                <w:rFonts w:ascii="Times New Roman" w:hAnsi="Times New Roman" w:cs="Times New Roman"/>
-                <w:sz w:val="24"/>
-                <w:szCs w:val="24"/>
-              </w:rPr>
-              <w:t>s.</w:t>
+              <w:t>Linkage to formal requirements documents.</w:t>
             </w:r>
           </w:p>
         </w:tc>
@@ -5395,15 +5286,7 @@
                 <w:sz w:val="24"/>
                 <w:szCs w:val="24"/>
               </w:rPr>
-              <w:t>Inputs, Steps, Expected Results for each test</w:t>
-            </w:r>
-            <w:r>
-              <w:rPr>
-                <w:rFonts w:ascii="Times New Roman" w:hAnsi="Times New Roman" w:cs="Times New Roman"/>
-                <w:sz w:val="24"/>
-                <w:szCs w:val="24"/>
-              </w:rPr>
-              <w:t>.</w:t>
+              <w:t>Inputs, Steps, Expected Results for each test.</w:t>
             </w:r>
           </w:p>
         </w:tc>
@@ -5452,15 +5335,7 @@
                 <w:sz w:val="24"/>
                 <w:szCs w:val="24"/>
               </w:rPr>
-              <w:t>Basic description of hardware/software needed</w:t>
-            </w:r>
-            <w:r>
-              <w:rPr>
-                <w:rFonts w:ascii="Times New Roman" w:hAnsi="Times New Roman" w:cs="Times New Roman"/>
-                <w:sz w:val="24"/>
-                <w:szCs w:val="24"/>
-              </w:rPr>
-              <w:t>.</w:t>
+              <w:t>Basic description of hardware/software needed.</w:t>
             </w:r>
           </w:p>
         </w:tc>
@@ -5661,17 +5536,451 @@
     </w:p>
     <w:p>
       <w:pPr>
-        <w:jc w:val="both"/>
-        <w:rPr>
-          <w:rFonts w:ascii="Times New Roman" w:hAnsi="Times New Roman" w:cs="Times New Roman"/>
-          <w:sz w:val="24"/>
-          <w:szCs w:val="24"/>
-        </w:rPr>
-      </w:pPr>
+        <w:pStyle w:val="Heading4"/>
+        <w:rPr>
+          <w:rFonts w:ascii="Times New Roman" w:hAnsi="Times New Roman" w:cs="Times New Roman"/>
+          <w:i w:val="0"/>
+          <w:iCs w:val="0"/>
+          <w:sz w:val="24"/>
+          <w:szCs w:val="24"/>
+        </w:rPr>
+      </w:pPr>
+      <w:r>
+        <w:rPr>
+          <w:rFonts w:ascii="Times New Roman" w:hAnsi="Times New Roman" w:cs="Times New Roman"/>
+          <w:i w:val="0"/>
+          <w:iCs w:val="0"/>
+          <w:sz w:val="24"/>
+          <w:szCs w:val="24"/>
+        </w:rPr>
+        <w:t xml:space="preserve">Test Plan According to IEEE Standard </w:t>
+      </w:r>
+      <w:bookmarkStart w:id="0" w:name="_Hlk166225034"/>
+      <w:r>
+        <w:rPr>
+          <w:rFonts w:ascii="Times New Roman" w:hAnsi="Times New Roman" w:cs="Times New Roman"/>
+          <w:i w:val="0"/>
+          <w:iCs w:val="0"/>
+          <w:sz w:val="24"/>
+          <w:szCs w:val="24"/>
+        </w:rPr>
+        <w:t>829-1998</w:t>
+      </w:r>
+      <w:bookmarkEnd w:id="0"/>
+      <w:r>
+        <w:rPr>
+          <w:rFonts w:ascii="Times New Roman" w:hAnsi="Times New Roman" w:cs="Times New Roman"/>
+          <w:i w:val="0"/>
+          <w:iCs w:val="0"/>
+          <w:sz w:val="24"/>
+          <w:szCs w:val="24"/>
+        </w:rPr>
+        <w:t>:</w:t>
+      </w:r>
     </w:p>
     <w:p>
       <w:pPr>
-        <w:jc w:val="both"/>
+        <w:pStyle w:val="Heading5"/>
+        <w:rPr>
+          <w:rFonts w:ascii="Times New Roman" w:hAnsi="Times New Roman" w:cs="Times New Roman"/>
+          <w:sz w:val="24"/>
+          <w:szCs w:val="24"/>
+        </w:rPr>
+      </w:pPr>
+      <w:r>
+        <w:rPr>
+          <w:rFonts w:ascii="Times New Roman" w:hAnsi="Times New Roman" w:cs="Times New Roman"/>
+          <w:sz w:val="24"/>
+          <w:szCs w:val="24"/>
+        </w:rPr>
+        <w:t>Main Sections</w:t>
+      </w:r>
+      <w:r>
+        <w:rPr>
+          <w:rFonts w:ascii="Times New Roman" w:hAnsi="Times New Roman" w:cs="Times New Roman"/>
+          <w:sz w:val="24"/>
+          <w:szCs w:val="24"/>
+        </w:rPr>
+        <w:t>:</w:t>
+      </w:r>
+    </w:p>
+    <w:p>
+      <w:pPr>
+        <w:pStyle w:val="ListParagraph"/>
+        <w:numPr>
+          <w:ilvl w:val="0"/>
+          <w:numId w:val="13"/>
+        </w:numPr>
+        <w:rPr>
+          <w:rFonts w:ascii="Times New Roman" w:hAnsi="Times New Roman" w:cs="Times New Roman"/>
+          <w:sz w:val="24"/>
+          <w:szCs w:val="24"/>
+        </w:rPr>
+      </w:pPr>
+      <w:r>
+        <w:rPr>
+          <w:rFonts w:ascii="Times New Roman" w:hAnsi="Times New Roman" w:cs="Times New Roman"/>
+          <w:sz w:val="24"/>
+          <w:szCs w:val="24"/>
+        </w:rPr>
+        <w:t>Test Plan Identifier</w:t>
+      </w:r>
+    </w:p>
+    <w:p>
+      <w:pPr>
+        <w:pStyle w:val="ListParagraph"/>
+        <w:numPr>
+          <w:ilvl w:val="0"/>
+          <w:numId w:val="13"/>
+        </w:numPr>
+        <w:rPr>
+          <w:rFonts w:ascii="Times New Roman" w:hAnsi="Times New Roman" w:cs="Times New Roman"/>
+          <w:sz w:val="24"/>
+          <w:szCs w:val="24"/>
+        </w:rPr>
+      </w:pPr>
+      <w:r>
+        <w:rPr>
+          <w:rFonts w:ascii="Times New Roman" w:hAnsi="Times New Roman" w:cs="Times New Roman"/>
+          <w:sz w:val="24"/>
+          <w:szCs w:val="24"/>
+        </w:rPr>
+        <w:t>Introduction</w:t>
+      </w:r>
+    </w:p>
+    <w:p>
+      <w:pPr>
+        <w:pStyle w:val="ListParagraph"/>
+        <w:numPr>
+          <w:ilvl w:val="0"/>
+          <w:numId w:val="13"/>
+        </w:numPr>
+        <w:rPr>
+          <w:rFonts w:ascii="Times New Roman" w:hAnsi="Times New Roman" w:cs="Times New Roman"/>
+          <w:sz w:val="24"/>
+          <w:szCs w:val="24"/>
+        </w:rPr>
+      </w:pPr>
+      <w:r>
+        <w:rPr>
+          <w:rFonts w:ascii="Times New Roman" w:hAnsi="Times New Roman" w:cs="Times New Roman"/>
+          <w:sz w:val="24"/>
+          <w:szCs w:val="24"/>
+        </w:rPr>
+        <w:t>Test Items</w:t>
+      </w:r>
+    </w:p>
+    <w:p>
+      <w:pPr>
+        <w:pStyle w:val="ListParagraph"/>
+        <w:numPr>
+          <w:ilvl w:val="0"/>
+          <w:numId w:val="13"/>
+        </w:numPr>
+        <w:rPr>
+          <w:rFonts w:ascii="Times New Roman" w:hAnsi="Times New Roman" w:cs="Times New Roman"/>
+          <w:sz w:val="24"/>
+          <w:szCs w:val="24"/>
+        </w:rPr>
+      </w:pPr>
+      <w:r>
+        <w:rPr>
+          <w:rFonts w:ascii="Times New Roman" w:hAnsi="Times New Roman" w:cs="Times New Roman"/>
+          <w:sz w:val="24"/>
+          <w:szCs w:val="24"/>
+        </w:rPr>
+        <w:t>Features to Be Tested</w:t>
+      </w:r>
+    </w:p>
+    <w:p>
+      <w:pPr>
+        <w:pStyle w:val="ListParagraph"/>
+        <w:numPr>
+          <w:ilvl w:val="0"/>
+          <w:numId w:val="13"/>
+        </w:numPr>
+        <w:rPr>
+          <w:rFonts w:ascii="Times New Roman" w:hAnsi="Times New Roman" w:cs="Times New Roman"/>
+          <w:sz w:val="24"/>
+          <w:szCs w:val="24"/>
+        </w:rPr>
+      </w:pPr>
+      <w:r>
+        <w:rPr>
+          <w:rFonts w:ascii="Times New Roman" w:hAnsi="Times New Roman" w:cs="Times New Roman"/>
+          <w:sz w:val="24"/>
+          <w:szCs w:val="24"/>
+        </w:rPr>
+        <w:lastRenderedPageBreak/>
+        <w:t>Features Not to Be Tested</w:t>
+      </w:r>
+    </w:p>
+    <w:p>
+      <w:pPr>
+        <w:pStyle w:val="ListParagraph"/>
+        <w:numPr>
+          <w:ilvl w:val="0"/>
+          <w:numId w:val="13"/>
+        </w:numPr>
+        <w:rPr>
+          <w:rFonts w:ascii="Times New Roman" w:hAnsi="Times New Roman" w:cs="Times New Roman"/>
+          <w:sz w:val="24"/>
+          <w:szCs w:val="24"/>
+        </w:rPr>
+      </w:pPr>
+      <w:r>
+        <w:rPr>
+          <w:rFonts w:ascii="Times New Roman" w:hAnsi="Times New Roman" w:cs="Times New Roman"/>
+          <w:sz w:val="24"/>
+          <w:szCs w:val="24"/>
+        </w:rPr>
+        <w:t>Approach</w:t>
+      </w:r>
+    </w:p>
+    <w:p>
+      <w:pPr>
+        <w:pStyle w:val="ListParagraph"/>
+        <w:numPr>
+          <w:ilvl w:val="0"/>
+          <w:numId w:val="13"/>
+        </w:numPr>
+        <w:rPr>
+          <w:rFonts w:ascii="Times New Roman" w:hAnsi="Times New Roman" w:cs="Times New Roman"/>
+          <w:sz w:val="24"/>
+          <w:szCs w:val="24"/>
+        </w:rPr>
+      </w:pPr>
+      <w:r>
+        <w:rPr>
+          <w:rFonts w:ascii="Times New Roman" w:hAnsi="Times New Roman" w:cs="Times New Roman"/>
+          <w:sz w:val="24"/>
+          <w:szCs w:val="24"/>
+        </w:rPr>
+        <w:t>Item Pass/Fail Criteria</w:t>
+      </w:r>
+    </w:p>
+    <w:p>
+      <w:pPr>
+        <w:pStyle w:val="ListParagraph"/>
+        <w:numPr>
+          <w:ilvl w:val="0"/>
+          <w:numId w:val="13"/>
+        </w:numPr>
+        <w:rPr>
+          <w:rFonts w:ascii="Times New Roman" w:hAnsi="Times New Roman" w:cs="Times New Roman"/>
+          <w:sz w:val="24"/>
+          <w:szCs w:val="24"/>
+        </w:rPr>
+      </w:pPr>
+      <w:r>
+        <w:rPr>
+          <w:rFonts w:ascii="Times New Roman" w:hAnsi="Times New Roman" w:cs="Times New Roman"/>
+          <w:sz w:val="24"/>
+          <w:szCs w:val="24"/>
+        </w:rPr>
+        <w:t>Suspension Criteria &amp; Resumption Requirements</w:t>
+      </w:r>
+    </w:p>
+    <w:p>
+      <w:pPr>
+        <w:pStyle w:val="ListParagraph"/>
+        <w:numPr>
+          <w:ilvl w:val="0"/>
+          <w:numId w:val="13"/>
+        </w:numPr>
+        <w:rPr>
+          <w:rFonts w:ascii="Times New Roman" w:hAnsi="Times New Roman" w:cs="Times New Roman"/>
+          <w:sz w:val="24"/>
+          <w:szCs w:val="24"/>
+        </w:rPr>
+      </w:pPr>
+      <w:r>
+        <w:rPr>
+          <w:rFonts w:ascii="Times New Roman" w:hAnsi="Times New Roman" w:cs="Times New Roman"/>
+          <w:sz w:val="24"/>
+          <w:szCs w:val="24"/>
+        </w:rPr>
+        <w:t>Test Deliverables</w:t>
+      </w:r>
+    </w:p>
+    <w:p>
+      <w:pPr>
+        <w:pStyle w:val="ListParagraph"/>
+        <w:numPr>
+          <w:ilvl w:val="0"/>
+          <w:numId w:val="13"/>
+        </w:numPr>
+        <w:rPr>
+          <w:rFonts w:ascii="Times New Roman" w:hAnsi="Times New Roman" w:cs="Times New Roman"/>
+          <w:sz w:val="24"/>
+          <w:szCs w:val="24"/>
+        </w:rPr>
+      </w:pPr>
+      <w:r>
+        <w:rPr>
+          <w:rFonts w:ascii="Times New Roman" w:hAnsi="Times New Roman" w:cs="Times New Roman"/>
+          <w:sz w:val="24"/>
+          <w:szCs w:val="24"/>
+        </w:rPr>
+        <w:t>Testing Tasks</w:t>
+      </w:r>
+    </w:p>
+    <w:p>
+      <w:pPr>
+        <w:pStyle w:val="ListParagraph"/>
+        <w:numPr>
+          <w:ilvl w:val="0"/>
+          <w:numId w:val="13"/>
+        </w:numPr>
+        <w:rPr>
+          <w:rFonts w:ascii="Times New Roman" w:hAnsi="Times New Roman" w:cs="Times New Roman"/>
+          <w:sz w:val="24"/>
+          <w:szCs w:val="24"/>
+        </w:rPr>
+      </w:pPr>
+      <w:r>
+        <w:rPr>
+          <w:rFonts w:ascii="Times New Roman" w:hAnsi="Times New Roman" w:cs="Times New Roman"/>
+          <w:sz w:val="24"/>
+          <w:szCs w:val="24"/>
+        </w:rPr>
+        <w:t>Environmental Needs</w:t>
+      </w:r>
+    </w:p>
+    <w:p>
+      <w:pPr>
+        <w:pStyle w:val="ListParagraph"/>
+        <w:numPr>
+          <w:ilvl w:val="0"/>
+          <w:numId w:val="13"/>
+        </w:numPr>
+        <w:rPr>
+          <w:rFonts w:ascii="Times New Roman" w:hAnsi="Times New Roman" w:cs="Times New Roman"/>
+          <w:sz w:val="24"/>
+          <w:szCs w:val="24"/>
+        </w:rPr>
+      </w:pPr>
+      <w:r>
+        <w:rPr>
+          <w:rFonts w:ascii="Times New Roman" w:hAnsi="Times New Roman" w:cs="Times New Roman"/>
+          <w:sz w:val="24"/>
+          <w:szCs w:val="24"/>
+        </w:rPr>
+        <w:t>Responsibilities</w:t>
+      </w:r>
+    </w:p>
+    <w:p>
+      <w:pPr>
+        <w:pStyle w:val="ListParagraph"/>
+        <w:numPr>
+          <w:ilvl w:val="0"/>
+          <w:numId w:val="13"/>
+        </w:numPr>
+        <w:rPr>
+          <w:rFonts w:ascii="Times New Roman" w:hAnsi="Times New Roman" w:cs="Times New Roman"/>
+          <w:sz w:val="24"/>
+          <w:szCs w:val="24"/>
+        </w:rPr>
+      </w:pPr>
+      <w:r>
+        <w:rPr>
+          <w:rFonts w:ascii="Times New Roman" w:hAnsi="Times New Roman" w:cs="Times New Roman"/>
+          <w:sz w:val="24"/>
+          <w:szCs w:val="24"/>
+        </w:rPr>
+        <w:t>Staffing and Training Needs</w:t>
+      </w:r>
+    </w:p>
+    <w:p>
+      <w:pPr>
+        <w:pStyle w:val="ListParagraph"/>
+        <w:numPr>
+          <w:ilvl w:val="0"/>
+          <w:numId w:val="13"/>
+        </w:numPr>
+        <w:rPr>
+          <w:rFonts w:ascii="Times New Roman" w:hAnsi="Times New Roman" w:cs="Times New Roman"/>
+          <w:sz w:val="24"/>
+          <w:szCs w:val="24"/>
+        </w:rPr>
+      </w:pPr>
+      <w:r>
+        <w:rPr>
+          <w:rFonts w:ascii="Times New Roman" w:hAnsi="Times New Roman" w:cs="Times New Roman"/>
+          <w:sz w:val="24"/>
+          <w:szCs w:val="24"/>
+        </w:rPr>
+        <w:t>Schedule</w:t>
+      </w:r>
+    </w:p>
+    <w:p>
+      <w:pPr>
+        <w:pStyle w:val="ListParagraph"/>
+        <w:numPr>
+          <w:ilvl w:val="0"/>
+          <w:numId w:val="13"/>
+        </w:numPr>
+        <w:rPr>
+          <w:rFonts w:ascii="Times New Roman" w:hAnsi="Times New Roman" w:cs="Times New Roman"/>
+          <w:sz w:val="24"/>
+          <w:szCs w:val="24"/>
+        </w:rPr>
+      </w:pPr>
+      <w:r>
+        <w:rPr>
+          <w:rFonts w:ascii="Times New Roman" w:hAnsi="Times New Roman" w:cs="Times New Roman"/>
+          <w:sz w:val="24"/>
+          <w:szCs w:val="24"/>
+        </w:rPr>
+        <w:t>Risks and Contingencies</w:t>
+      </w:r>
+    </w:p>
+    <w:p>
+      <w:pPr>
+        <w:pStyle w:val="ListParagraph"/>
+        <w:numPr>
+          <w:ilvl w:val="0"/>
+          <w:numId w:val="13"/>
+        </w:numPr>
+        <w:rPr>
+          <w:rFonts w:ascii="Times New Roman" w:hAnsi="Times New Roman" w:cs="Times New Roman"/>
+          <w:sz w:val="24"/>
+          <w:szCs w:val="24"/>
+        </w:rPr>
+      </w:pPr>
+      <w:r>
+        <w:rPr>
+          <w:rFonts w:ascii="Times New Roman" w:hAnsi="Times New Roman" w:cs="Times New Roman"/>
+          <w:sz w:val="24"/>
+          <w:szCs w:val="24"/>
+        </w:rPr>
+        <w:t>Approval</w:t>
+      </w:r>
+    </w:p>
+    <w:p>
+      <w:pPr>
+        <w:pStyle w:val="ListParagraph"/>
+        <w:numPr>
+          <w:ilvl w:val="0"/>
+          <w:numId w:val="13"/>
+        </w:numPr>
+        <w:rPr>
+          <w:rFonts w:ascii="Times New Roman" w:hAnsi="Times New Roman" w:cs="Times New Roman"/>
+          <w:sz w:val="24"/>
+          <w:szCs w:val="24"/>
+        </w:rPr>
+      </w:pPr>
+      <w:r>
+        <w:rPr>
+          <w:rFonts w:ascii="Times New Roman" w:hAnsi="Times New Roman" w:cs="Times New Roman"/>
+          <w:sz w:val="24"/>
+          <w:szCs w:val="24"/>
+        </w:rPr>
+        <w:t>Glossary</w:t>
+      </w:r>
+    </w:p>
+    <w:p>
+      <w:pPr>
         <w:rPr>
           <w:rFonts w:ascii="Times New Roman" w:hAnsi="Times New Roman" w:cs="Times New Roman"/>
           <w:sz w:val="24"/>
@@ -5699,7 +6008,6 @@
           <w:sz w:val="32"/>
           <w:szCs w:val="32"/>
         </w:rPr>
-        <w:lastRenderedPageBreak/>
         <w:t>Methodology-Driven Template (2000s – 2010s):</w:t>
       </w:r>
     </w:p>
@@ -6174,15 +6482,7 @@
                 <w:sz w:val="24"/>
                 <w:szCs w:val="24"/>
               </w:rPr>
-              <w:t>May include prioritization (High, Medium, Low)</w:t>
-            </w:r>
-            <w:r>
-              <w:rPr>
-                <w:rFonts w:ascii="Times New Roman" w:hAnsi="Times New Roman" w:cs="Times New Roman"/>
-                <w:sz w:val="24"/>
-                <w:szCs w:val="24"/>
-              </w:rPr>
-              <w:t>.</w:t>
+              <w:t>May include prioritization (High, Medium, Low).</w:t>
             </w:r>
           </w:p>
         </w:tc>
@@ -6281,15 +6581,7 @@
                 <w:sz w:val="24"/>
                 <w:szCs w:val="24"/>
               </w:rPr>
-              <w:t>Who performs what types of tests</w:t>
-            </w:r>
-            <w:r>
-              <w:rPr>
-                <w:rFonts w:ascii="Times New Roman" w:hAnsi="Times New Roman" w:cs="Times New Roman"/>
-                <w:sz w:val="24"/>
-                <w:szCs w:val="24"/>
-              </w:rPr>
-              <w:t>.</w:t>
+              <w:t>Who performs what types of tests.</w:t>
             </w:r>
           </w:p>
         </w:tc>
@@ -6338,15 +6630,7 @@
                 <w:sz w:val="24"/>
                 <w:szCs w:val="24"/>
               </w:rPr>
-              <w:t>Potential issues &amp; contingency plans</w:t>
-            </w:r>
-            <w:r>
-              <w:rPr>
-                <w:rFonts w:ascii="Times New Roman" w:hAnsi="Times New Roman" w:cs="Times New Roman"/>
-                <w:sz w:val="24"/>
-                <w:szCs w:val="24"/>
-              </w:rPr>
-              <w:t>.</w:t>
+              <w:t>Potential issues &amp; contingency plans.</w:t>
             </w:r>
           </w:p>
         </w:tc>
@@ -6382,6 +6666,7 @@
           <w:sz w:val="28"/>
           <w:szCs w:val="28"/>
         </w:rPr>
+        <w:lastRenderedPageBreak/>
         <w:t>Example:</w:t>
       </w:r>
     </w:p>
@@ -6547,14 +6832,438 @@
     </w:p>
     <w:p>
       <w:pPr>
-        <w:jc w:val="both"/>
-        <w:rPr>
-          <w:rFonts w:ascii="Times New Roman" w:hAnsi="Times New Roman" w:cs="Times New Roman"/>
-          <w:sz w:val="24"/>
-          <w:szCs w:val="24"/>
-        </w:rPr>
-      </w:pPr>
+        <w:pStyle w:val="Heading4"/>
+        <w:rPr>
+          <w:rFonts w:ascii="Times New Roman" w:hAnsi="Times New Roman" w:cs="Times New Roman"/>
+          <w:i w:val="0"/>
+          <w:iCs w:val="0"/>
+          <w:sz w:val="24"/>
+          <w:szCs w:val="24"/>
+        </w:rPr>
+      </w:pPr>
+      <w:r>
+        <w:rPr>
+          <w:rFonts w:ascii="Times New Roman" w:hAnsi="Times New Roman" w:cs="Times New Roman"/>
+          <w:i w:val="0"/>
+          <w:iCs w:val="0"/>
+          <w:sz w:val="24"/>
+          <w:szCs w:val="24"/>
+        </w:rPr>
+        <w:t>Test Plans According to IEEE Standard 829-2008</w:t>
+      </w:r>
+      <w:r>
+        <w:rPr>
+          <w:rFonts w:ascii="Times New Roman" w:hAnsi="Times New Roman" w:cs="Times New Roman"/>
+          <w:i w:val="0"/>
+          <w:iCs w:val="0"/>
+          <w:sz w:val="24"/>
+          <w:szCs w:val="24"/>
+        </w:rPr>
+        <w:t>:</w:t>
+      </w:r>
     </w:p>
+    <w:p>
+      <w:pPr>
+        <w:rPr>
+          <w:rFonts w:ascii="Times New Roman" w:hAnsi="Times New Roman" w:cs="Times New Roman"/>
+          <w:sz w:val="24"/>
+          <w:szCs w:val="24"/>
+        </w:rPr>
+      </w:pPr>
+      <w:r>
+        <w:rPr>
+          <w:rFonts w:ascii="Times New Roman" w:hAnsi="Times New Roman" w:cs="Times New Roman"/>
+          <w:sz w:val="24"/>
+          <w:szCs w:val="24"/>
+        </w:rPr>
+        <w:t>IEEE 829-2008 Master Test Plan</w:t>
+      </w:r>
+    </w:p>
+    <w:p>
+      <w:pPr>
+        <w:pStyle w:val="Heading5"/>
+        <w:rPr>
+          <w:rFonts w:ascii="Times New Roman" w:hAnsi="Times New Roman" w:cs="Times New Roman"/>
+          <w:sz w:val="24"/>
+          <w:szCs w:val="24"/>
+        </w:rPr>
+      </w:pPr>
+      <w:r>
+        <w:rPr>
+          <w:rFonts w:ascii="Times New Roman" w:hAnsi="Times New Roman" w:cs="Times New Roman"/>
+          <w:sz w:val="24"/>
+          <w:szCs w:val="24"/>
+        </w:rPr>
+        <w:t>Introduction</w:t>
+      </w:r>
+    </w:p>
+    <w:p>
+      <w:pPr>
+        <w:pStyle w:val="ListParagraph"/>
+        <w:numPr>
+          <w:ilvl w:val="0"/>
+          <w:numId w:val="14"/>
+        </w:numPr>
+        <w:rPr>
+          <w:rFonts w:ascii="Times New Roman" w:hAnsi="Times New Roman" w:cs="Times New Roman"/>
+          <w:sz w:val="24"/>
+          <w:szCs w:val="24"/>
+        </w:rPr>
+      </w:pPr>
+      <w:r>
+        <w:rPr>
+          <w:rFonts w:ascii="Times New Roman" w:hAnsi="Times New Roman" w:cs="Times New Roman"/>
+          <w:sz w:val="24"/>
+          <w:szCs w:val="24"/>
+        </w:rPr>
+        <w:t>Document identifier</w:t>
+      </w:r>
+      <w:r>
+        <w:rPr>
+          <w:rFonts w:ascii="Times New Roman" w:hAnsi="Times New Roman" w:cs="Times New Roman"/>
+          <w:sz w:val="24"/>
+          <w:szCs w:val="24"/>
+        </w:rPr>
+        <w:t>.</w:t>
+      </w:r>
+    </w:p>
+    <w:p>
+      <w:pPr>
+        <w:pStyle w:val="ListParagraph"/>
+        <w:numPr>
+          <w:ilvl w:val="0"/>
+          <w:numId w:val="14"/>
+        </w:numPr>
+        <w:rPr>
+          <w:rFonts w:ascii="Times New Roman" w:hAnsi="Times New Roman" w:cs="Times New Roman"/>
+          <w:sz w:val="24"/>
+          <w:szCs w:val="24"/>
+        </w:rPr>
+      </w:pPr>
+      <w:r>
+        <w:rPr>
+          <w:rFonts w:ascii="Times New Roman" w:hAnsi="Times New Roman" w:cs="Times New Roman"/>
+          <w:sz w:val="24"/>
+          <w:szCs w:val="24"/>
+        </w:rPr>
+        <w:t>Scope</w:t>
+      </w:r>
+      <w:r>
+        <w:rPr>
+          <w:rFonts w:ascii="Times New Roman" w:hAnsi="Times New Roman" w:cs="Times New Roman"/>
+          <w:sz w:val="24"/>
+          <w:szCs w:val="24"/>
+        </w:rPr>
+        <w:t>.</w:t>
+      </w:r>
+    </w:p>
+    <w:p>
+      <w:pPr>
+        <w:pStyle w:val="ListParagraph"/>
+        <w:numPr>
+          <w:ilvl w:val="0"/>
+          <w:numId w:val="14"/>
+        </w:numPr>
+        <w:rPr>
+          <w:rFonts w:ascii="Times New Roman" w:hAnsi="Times New Roman" w:cs="Times New Roman"/>
+          <w:sz w:val="24"/>
+          <w:szCs w:val="24"/>
+        </w:rPr>
+      </w:pPr>
+      <w:r>
+        <w:rPr>
+          <w:rFonts w:ascii="Times New Roman" w:hAnsi="Times New Roman" w:cs="Times New Roman"/>
+          <w:sz w:val="24"/>
+          <w:szCs w:val="24"/>
+        </w:rPr>
+        <w:t>References</w:t>
+      </w:r>
+      <w:r>
+        <w:rPr>
+          <w:rFonts w:ascii="Times New Roman" w:hAnsi="Times New Roman" w:cs="Times New Roman"/>
+          <w:sz w:val="24"/>
+          <w:szCs w:val="24"/>
+        </w:rPr>
+        <w:t>.</w:t>
+      </w:r>
+    </w:p>
+    <w:p>
+      <w:pPr>
+        <w:pStyle w:val="ListParagraph"/>
+        <w:numPr>
+          <w:ilvl w:val="0"/>
+          <w:numId w:val="14"/>
+        </w:numPr>
+        <w:rPr>
+          <w:rFonts w:ascii="Times New Roman" w:hAnsi="Times New Roman" w:cs="Times New Roman"/>
+          <w:sz w:val="24"/>
+          <w:szCs w:val="24"/>
+        </w:rPr>
+      </w:pPr>
+      <w:r>
+        <w:rPr>
+          <w:rFonts w:ascii="Times New Roman" w:hAnsi="Times New Roman" w:cs="Times New Roman"/>
+          <w:sz w:val="24"/>
+          <w:szCs w:val="24"/>
+        </w:rPr>
+        <w:t>System Overview and Key Features</w:t>
+      </w:r>
+      <w:r>
+        <w:rPr>
+          <w:rFonts w:ascii="Times New Roman" w:hAnsi="Times New Roman" w:cs="Times New Roman"/>
+          <w:sz w:val="24"/>
+          <w:szCs w:val="24"/>
+        </w:rPr>
+        <w:t>.</w:t>
+      </w:r>
+    </w:p>
+    <w:p>
+      <w:pPr>
+        <w:pStyle w:val="ListParagraph"/>
+        <w:numPr>
+          <w:ilvl w:val="0"/>
+          <w:numId w:val="14"/>
+        </w:numPr>
+        <w:rPr>
+          <w:rFonts w:ascii="Times New Roman" w:hAnsi="Times New Roman" w:cs="Times New Roman"/>
+          <w:sz w:val="24"/>
+          <w:szCs w:val="24"/>
+        </w:rPr>
+      </w:pPr>
+      <w:r>
+        <w:rPr>
+          <w:rFonts w:ascii="Times New Roman" w:hAnsi="Times New Roman" w:cs="Times New Roman"/>
+          <w:sz w:val="24"/>
+          <w:szCs w:val="24"/>
+        </w:rPr>
+        <w:t>Test Overview</w:t>
+      </w:r>
+      <w:r>
+        <w:rPr>
+          <w:rFonts w:ascii="Times New Roman" w:hAnsi="Times New Roman" w:cs="Times New Roman"/>
+          <w:sz w:val="24"/>
+          <w:szCs w:val="24"/>
+        </w:rPr>
+        <w:t>.</w:t>
+      </w:r>
+    </w:p>
+    <w:p>
+      <w:pPr>
+        <w:pStyle w:val="Heading5"/>
+        <w:rPr>
+          <w:rFonts w:ascii="Times New Roman" w:hAnsi="Times New Roman" w:cs="Times New Roman"/>
+          <w:sz w:val="24"/>
+          <w:szCs w:val="24"/>
+        </w:rPr>
+      </w:pPr>
+      <w:r>
+        <w:rPr>
+          <w:rFonts w:ascii="Times New Roman" w:hAnsi="Times New Roman" w:cs="Times New Roman"/>
+          <w:sz w:val="24"/>
+          <w:szCs w:val="24"/>
+        </w:rPr>
+        <w:t>Details of the Master Test Plan</w:t>
+      </w:r>
+    </w:p>
+    <w:p>
+      <w:pPr>
+        <w:pStyle w:val="ListParagraph"/>
+        <w:numPr>
+          <w:ilvl w:val="0"/>
+          <w:numId w:val="15"/>
+        </w:numPr>
+        <w:rPr>
+          <w:rFonts w:ascii="Times New Roman" w:hAnsi="Times New Roman" w:cs="Times New Roman"/>
+          <w:sz w:val="24"/>
+          <w:szCs w:val="24"/>
+        </w:rPr>
+      </w:pPr>
+      <w:r>
+        <w:rPr>
+          <w:rFonts w:ascii="Times New Roman" w:hAnsi="Times New Roman" w:cs="Times New Roman"/>
+          <w:sz w:val="24"/>
+          <w:szCs w:val="24"/>
+        </w:rPr>
+        <w:t>Test Processes, Including Definition of Test Levels</w:t>
+      </w:r>
+      <w:r>
+        <w:rPr>
+          <w:rFonts w:ascii="Times New Roman" w:hAnsi="Times New Roman" w:cs="Times New Roman"/>
+          <w:sz w:val="24"/>
+          <w:szCs w:val="24"/>
+        </w:rPr>
+        <w:t>.</w:t>
+      </w:r>
+    </w:p>
+    <w:p>
+      <w:pPr>
+        <w:pStyle w:val="ListParagraph"/>
+        <w:numPr>
+          <w:ilvl w:val="0"/>
+          <w:numId w:val="15"/>
+        </w:numPr>
+        <w:rPr>
+          <w:rFonts w:ascii="Times New Roman" w:hAnsi="Times New Roman" w:cs="Times New Roman"/>
+          <w:sz w:val="24"/>
+          <w:szCs w:val="24"/>
+        </w:rPr>
+      </w:pPr>
+      <w:r>
+        <w:rPr>
+          <w:rFonts w:ascii="Times New Roman" w:hAnsi="Times New Roman" w:cs="Times New Roman"/>
+          <w:sz w:val="24"/>
+          <w:szCs w:val="24"/>
+        </w:rPr>
+        <w:t>Test Documentation Requirements</w:t>
+      </w:r>
+      <w:r>
+        <w:rPr>
+          <w:rFonts w:ascii="Times New Roman" w:hAnsi="Times New Roman" w:cs="Times New Roman"/>
+          <w:sz w:val="24"/>
+          <w:szCs w:val="24"/>
+        </w:rPr>
+        <w:t>.</w:t>
+      </w:r>
+    </w:p>
+    <w:p>
+      <w:pPr>
+        <w:pStyle w:val="ListParagraph"/>
+        <w:numPr>
+          <w:ilvl w:val="0"/>
+          <w:numId w:val="15"/>
+        </w:numPr>
+        <w:rPr>
+          <w:rFonts w:ascii="Times New Roman" w:hAnsi="Times New Roman" w:cs="Times New Roman"/>
+          <w:sz w:val="24"/>
+          <w:szCs w:val="24"/>
+        </w:rPr>
+      </w:pPr>
+      <w:r>
+        <w:rPr>
+          <w:rFonts w:ascii="Times New Roman" w:hAnsi="Times New Roman" w:cs="Times New Roman"/>
+          <w:sz w:val="24"/>
+          <w:szCs w:val="24"/>
+        </w:rPr>
+        <w:t>Test Administration Requirements</w:t>
+      </w:r>
+      <w:r>
+        <w:rPr>
+          <w:rFonts w:ascii="Times New Roman" w:hAnsi="Times New Roman" w:cs="Times New Roman"/>
+          <w:sz w:val="24"/>
+          <w:szCs w:val="24"/>
+        </w:rPr>
+        <w:t>.</w:t>
+      </w:r>
+    </w:p>
+    <w:p>
+      <w:pPr>
+        <w:pStyle w:val="ListParagraph"/>
+        <w:numPr>
+          <w:ilvl w:val="0"/>
+          <w:numId w:val="15"/>
+        </w:numPr>
+        <w:rPr>
+          <w:rFonts w:ascii="Times New Roman" w:hAnsi="Times New Roman" w:cs="Times New Roman"/>
+          <w:sz w:val="24"/>
+          <w:szCs w:val="24"/>
+        </w:rPr>
+      </w:pPr>
+      <w:r>
+        <w:rPr>
+          <w:rFonts w:ascii="Times New Roman" w:hAnsi="Times New Roman" w:cs="Times New Roman"/>
+          <w:sz w:val="24"/>
+          <w:szCs w:val="24"/>
+        </w:rPr>
+        <w:t>Test Reporting Requirements</w:t>
+      </w:r>
+      <w:r>
+        <w:rPr>
+          <w:rFonts w:ascii="Times New Roman" w:hAnsi="Times New Roman" w:cs="Times New Roman"/>
+          <w:sz w:val="24"/>
+          <w:szCs w:val="24"/>
+        </w:rPr>
+        <w:t>.</w:t>
+      </w:r>
+    </w:p>
+    <w:p>
+      <w:pPr>
+        <w:pStyle w:val="Heading5"/>
+        <w:rPr>
+          <w:rFonts w:ascii="Times New Roman" w:hAnsi="Times New Roman" w:cs="Times New Roman"/>
+          <w:sz w:val="24"/>
+          <w:szCs w:val="24"/>
+        </w:rPr>
+      </w:pPr>
+      <w:r>
+        <w:rPr>
+          <w:rFonts w:ascii="Times New Roman" w:hAnsi="Times New Roman" w:cs="Times New Roman"/>
+          <w:sz w:val="24"/>
+          <w:szCs w:val="24"/>
+        </w:rPr>
+        <w:t>General</w:t>
+      </w:r>
+    </w:p>
+    <w:p>
+      <w:pPr>
+        <w:pStyle w:val="ListParagraph"/>
+        <w:numPr>
+          <w:ilvl w:val="0"/>
+          <w:numId w:val="16"/>
+        </w:numPr>
+        <w:rPr>
+          <w:rFonts w:ascii="Times New Roman" w:hAnsi="Times New Roman" w:cs="Times New Roman"/>
+          <w:sz w:val="24"/>
+          <w:szCs w:val="24"/>
+        </w:rPr>
+      </w:pPr>
+      <w:r>
+        <w:rPr>
+          <w:rFonts w:ascii="Times New Roman" w:hAnsi="Times New Roman" w:cs="Times New Roman"/>
+          <w:sz w:val="24"/>
+          <w:szCs w:val="24"/>
+        </w:rPr>
+        <w:t>Glossary</w:t>
+      </w:r>
+      <w:r>
+        <w:rPr>
+          <w:rFonts w:ascii="Times New Roman" w:hAnsi="Times New Roman" w:cs="Times New Roman"/>
+          <w:sz w:val="24"/>
+          <w:szCs w:val="24"/>
+        </w:rPr>
+        <w:t>.</w:t>
+      </w:r>
+    </w:p>
+    <w:p>
+      <w:pPr>
+        <w:pStyle w:val="ListParagraph"/>
+        <w:numPr>
+          <w:ilvl w:val="0"/>
+          <w:numId w:val="16"/>
+        </w:numPr>
+        <w:rPr>
+          <w:rFonts w:ascii="Times New Roman" w:hAnsi="Times New Roman" w:cs="Times New Roman"/>
+          <w:sz w:val="24"/>
+          <w:szCs w:val="24"/>
+        </w:rPr>
+      </w:pPr>
+      <w:r>
+        <w:rPr>
+          <w:rFonts w:ascii="Times New Roman" w:hAnsi="Times New Roman" w:cs="Times New Roman"/>
+          <w:sz w:val="24"/>
+          <w:szCs w:val="24"/>
+        </w:rPr>
+        <w:t>Document Change Procedures and History</w:t>
+      </w:r>
+      <w:r>
+        <w:rPr>
+          <w:rFonts w:ascii="Times New Roman" w:hAnsi="Times New Roman" w:cs="Times New Roman"/>
+          <w:sz w:val="24"/>
+          <w:szCs w:val="24"/>
+        </w:rPr>
+        <w:t>.</w:t>
+      </w:r>
+    </w:p>
+    <w:p/>
     <w:p>
       <w:pPr>
         <w:pStyle w:val="Heading3"/>
@@ -6699,6 +7408,7 @@
           <w:sz w:val="28"/>
           <w:szCs w:val="28"/>
         </w:rPr>
+        <w:lastRenderedPageBreak/>
         <w:t>Quality Considerations:</w:t>
       </w:r>
     </w:p>
@@ -7010,15 +7720,7 @@
                 <w:sz w:val="24"/>
                 <w:szCs w:val="24"/>
               </w:rPr>
-              <w:t>May include automation, continuous testing, security testing, performance testing</w:t>
-            </w:r>
-            <w:r>
-              <w:rPr>
-                <w:rFonts w:ascii="Times New Roman" w:hAnsi="Times New Roman" w:cs="Times New Roman"/>
-                <w:sz w:val="24"/>
-                <w:szCs w:val="24"/>
-              </w:rPr>
-              <w:t>.</w:t>
+              <w:t>May include automation, continuous testing, security testing, performance testing.</w:t>
             </w:r>
           </w:p>
         </w:tc>
@@ -7068,15 +7770,7 @@
                 <w:sz w:val="24"/>
                 <w:szCs w:val="24"/>
               </w:rPr>
-              <w:t>Highly detailed, may link to code repositories or test scripts</w:t>
-            </w:r>
-            <w:r>
-              <w:rPr>
-                <w:rFonts w:ascii="Times New Roman" w:hAnsi="Times New Roman" w:cs="Times New Roman"/>
-                <w:sz w:val="24"/>
-                <w:szCs w:val="24"/>
-              </w:rPr>
-              <w:t>.</w:t>
+              <w:t>Highly detailed, may link to code repositories or test scripts.</w:t>
             </w:r>
           </w:p>
         </w:tc>
@@ -7175,15 +7869,7 @@
                 <w:sz w:val="24"/>
                 <w:szCs w:val="24"/>
               </w:rPr>
-              <w:t>May include developers in some testing activities</w:t>
-            </w:r>
-            <w:r>
-              <w:rPr>
-                <w:rFonts w:ascii="Times New Roman" w:hAnsi="Times New Roman" w:cs="Times New Roman"/>
-                <w:sz w:val="24"/>
-                <w:szCs w:val="24"/>
-              </w:rPr>
-              <w:t>.</w:t>
+              <w:t>May include developers in some testing activities.</w:t>
             </w:r>
           </w:p>
         </w:tc>
@@ -7232,15 +7918,7 @@
                 <w:sz w:val="24"/>
                 <w:szCs w:val="24"/>
               </w:rPr>
-              <w:t>Potential issues &amp; contingency plans</w:t>
-            </w:r>
-            <w:r>
-              <w:rPr>
-                <w:rFonts w:ascii="Times New Roman" w:hAnsi="Times New Roman" w:cs="Times New Roman"/>
-                <w:sz w:val="24"/>
-                <w:szCs w:val="24"/>
-              </w:rPr>
-              <w:t>.</w:t>
+              <w:t>Potential issues &amp; contingency plans.</w:t>
             </w:r>
           </w:p>
         </w:tc>
@@ -7290,15 +7968,7 @@
                 <w:sz w:val="24"/>
                 <w:szCs w:val="24"/>
               </w:rPr>
-              <w:t>How data is generated, secured, used</w:t>
-            </w:r>
-            <w:r>
-              <w:rPr>
-                <w:rFonts w:ascii="Times New Roman" w:hAnsi="Times New Roman" w:cs="Times New Roman"/>
-                <w:sz w:val="24"/>
-                <w:szCs w:val="24"/>
-              </w:rPr>
-              <w:t>.</w:t>
+              <w:t>How data is generated, secured, used.</w:t>
             </w:r>
           </w:p>
         </w:tc>
@@ -7347,15 +8017,7 @@
                 <w:sz w:val="24"/>
                 <w:szCs w:val="24"/>
               </w:rPr>
-              <w:t>Bug trackers, test management tools</w:t>
-            </w:r>
-            <w:r>
-              <w:rPr>
-                <w:rFonts w:ascii="Times New Roman" w:hAnsi="Times New Roman" w:cs="Times New Roman"/>
-                <w:sz w:val="24"/>
-                <w:szCs w:val="24"/>
-              </w:rPr>
-              <w:t>.</w:t>
+              <w:t>Bug trackers, test management tools.</w:t>
             </w:r>
           </w:p>
         </w:tc>
@@ -7405,15 +8067,7 @@
                 <w:sz w:val="24"/>
                 <w:szCs w:val="24"/>
               </w:rPr>
-              <w:t>How progress and results will be communicated</w:t>
-            </w:r>
-            <w:r>
-              <w:rPr>
-                <w:rFonts w:ascii="Times New Roman" w:hAnsi="Times New Roman" w:cs="Times New Roman"/>
-                <w:sz w:val="24"/>
-                <w:szCs w:val="24"/>
-              </w:rPr>
-              <w:t>.</w:t>
+              <w:t>How progress and results will be communicated.</w:t>
             </w:r>
           </w:p>
         </w:tc>
@@ -7449,7 +8103,6 @@
           <w:sz w:val="28"/>
           <w:szCs w:val="28"/>
         </w:rPr>
-        <w:lastRenderedPageBreak/>
         <w:t>Example:</w:t>
       </w:r>
     </w:p>
@@ -7632,6 +8285,7 @@
           <w:sz w:val="24"/>
           <w:szCs w:val="24"/>
         </w:rPr>
+        <w:lastRenderedPageBreak/>
         <w:t>Tool Integrations:</w:t>
       </w:r>
       <w:r>
@@ -7697,7 +8351,6 @@
           <w:sz w:val="32"/>
           <w:szCs w:val="32"/>
         </w:rPr>
-        <w:lastRenderedPageBreak/>
         <w:t>Key Differences in the Evolution of Software Test Plan Templates:</w:t>
       </w:r>
     </w:p>
@@ -8448,6 +9101,369 @@
         <w:t>In the early days, testing was basic, like using checklists to ensure basic functionality. Then, it became more structured with formal documents outlining objectives and scope. As projects evolved, testing adapted, specifying types of testing for efficiency. Today, testing is comprehensive, using automation and examining all aspects of software, including performance and safety. Detailed test plans track progress and aid decision-making.</w:t>
       </w:r>
     </w:p>
+    <w:p>
+      <w:pPr>
+        <w:jc w:val="both"/>
+        <w:rPr>
+          <w:rFonts w:ascii="Times New Roman" w:hAnsi="Times New Roman" w:cs="Times New Roman"/>
+          <w:sz w:val="24"/>
+          <w:szCs w:val="24"/>
+        </w:rPr>
+      </w:pPr>
+    </w:p>
+    <w:p>
+      <w:pPr>
+        <w:pStyle w:val="Heading3"/>
+        <w:rPr>
+          <w:rFonts w:ascii="Times New Roman" w:hAnsi="Times New Roman" w:cs="Times New Roman"/>
+          <w:sz w:val="32"/>
+          <w:szCs w:val="32"/>
+        </w:rPr>
+      </w:pPr>
+      <w:r>
+        <w:rPr>
+          <w:rFonts w:ascii="Times New Roman" w:hAnsi="Times New Roman" w:cs="Times New Roman"/>
+          <w:sz w:val="32"/>
+          <w:szCs w:val="32"/>
+        </w:rPr>
+        <w:t>References:</w:t>
+      </w:r>
+    </w:p>
+    <w:p>
+      <w:pPr>
+        <w:pStyle w:val="Heading4"/>
+        <w:rPr>
+          <w:rFonts w:ascii="Times New Roman" w:hAnsi="Times New Roman" w:cs="Times New Roman"/>
+          <w:i w:val="0"/>
+          <w:iCs w:val="0"/>
+          <w:sz w:val="28"/>
+          <w:szCs w:val="28"/>
+        </w:rPr>
+      </w:pPr>
+      <w:r>
+        <w:rPr>
+          <w:rFonts w:ascii="Times New Roman" w:hAnsi="Times New Roman" w:cs="Times New Roman"/>
+          <w:i w:val="0"/>
+          <w:iCs w:val="0"/>
+          <w:sz w:val="28"/>
+          <w:szCs w:val="28"/>
+        </w:rPr>
+        <w:t>Textbooks:</w:t>
+      </w:r>
+    </w:p>
+    <w:p>
+      <w:pPr>
+        <w:pStyle w:val="ListParagraph"/>
+        <w:numPr>
+          <w:ilvl w:val="0"/>
+          <w:numId w:val="10"/>
+        </w:numPr>
+        <w:rPr>
+          <w:rFonts w:ascii="Times New Roman" w:hAnsi="Times New Roman" w:cs="Times New Roman"/>
+          <w:sz w:val="24"/>
+          <w:szCs w:val="24"/>
+        </w:rPr>
+      </w:pPr>
+      <w:r>
+        <w:rPr>
+          <w:rFonts w:ascii="Times New Roman" w:hAnsi="Times New Roman" w:cs="Times New Roman"/>
+          <w:sz w:val="24"/>
+          <w:szCs w:val="24"/>
+        </w:rPr>
+        <w:t>Software Testing Foundations</w:t>
+      </w:r>
+      <w:r>
+        <w:rPr>
+          <w:rFonts w:ascii="Times New Roman" w:hAnsi="Times New Roman" w:cs="Times New Roman"/>
+          <w:sz w:val="24"/>
+          <w:szCs w:val="24"/>
+        </w:rPr>
+        <w:t xml:space="preserve"> by </w:t>
+      </w:r>
+      <w:r>
+        <w:rPr>
+          <w:rFonts w:ascii="Times New Roman" w:hAnsi="Times New Roman" w:cs="Times New Roman"/>
+          <w:sz w:val="24"/>
+          <w:szCs w:val="24"/>
+        </w:rPr>
+        <w:t>Andreas Spillner</w:t>
+      </w:r>
+      <w:r>
+        <w:rPr>
+          <w:rFonts w:ascii="Times New Roman" w:hAnsi="Times New Roman" w:cs="Times New Roman"/>
+          <w:sz w:val="24"/>
+          <w:szCs w:val="24"/>
+        </w:rPr>
+        <w:t xml:space="preserve">, </w:t>
+      </w:r>
+      <w:r>
+        <w:rPr>
+          <w:rFonts w:ascii="Times New Roman" w:hAnsi="Times New Roman" w:cs="Times New Roman"/>
+          <w:sz w:val="24"/>
+          <w:szCs w:val="24"/>
+        </w:rPr>
+        <w:t>Tilo Linz</w:t>
+      </w:r>
+      <w:r>
+        <w:rPr>
+          <w:rFonts w:ascii="Times New Roman" w:hAnsi="Times New Roman" w:cs="Times New Roman"/>
+          <w:sz w:val="24"/>
+          <w:szCs w:val="24"/>
+        </w:rPr>
+        <w:t xml:space="preserve">, </w:t>
+      </w:r>
+      <w:r>
+        <w:rPr>
+          <w:rFonts w:ascii="Times New Roman" w:hAnsi="Times New Roman" w:cs="Times New Roman"/>
+          <w:sz w:val="24"/>
+          <w:szCs w:val="24"/>
+        </w:rPr>
+        <w:t>Hans Schaefer</w:t>
+      </w:r>
+      <w:r>
+        <w:rPr>
+          <w:rFonts w:ascii="Times New Roman" w:hAnsi="Times New Roman" w:cs="Times New Roman"/>
+          <w:sz w:val="24"/>
+          <w:szCs w:val="24"/>
+        </w:rPr>
+        <w:t>. (4th Edition).</w:t>
+      </w:r>
+    </w:p>
+    <w:p>
+      <w:pPr>
+        <w:pStyle w:val="ListParagraph"/>
+        <w:numPr>
+          <w:ilvl w:val="0"/>
+          <w:numId w:val="10"/>
+        </w:numPr>
+        <w:rPr>
+          <w:rFonts w:ascii="Times New Roman" w:hAnsi="Times New Roman" w:cs="Times New Roman"/>
+          <w:sz w:val="24"/>
+          <w:szCs w:val="24"/>
+        </w:rPr>
+      </w:pPr>
+      <w:r>
+        <w:rPr>
+          <w:rFonts w:ascii="Times New Roman" w:hAnsi="Times New Roman" w:cs="Times New Roman"/>
+          <w:sz w:val="24"/>
+          <w:szCs w:val="24"/>
+        </w:rPr>
+        <w:t>Introduction to Software Testing by Paul Ammann &amp; Jeff Offutt</w:t>
+      </w:r>
+      <w:r>
+        <w:rPr>
+          <w:rFonts w:ascii="Times New Roman" w:hAnsi="Times New Roman" w:cs="Times New Roman"/>
+          <w:sz w:val="24"/>
+          <w:szCs w:val="24"/>
+        </w:rPr>
+        <w:t>.</w:t>
+      </w:r>
+    </w:p>
+    <w:p>
+      <w:pPr>
+        <w:pStyle w:val="Heading4"/>
+        <w:rPr>
+          <w:rFonts w:ascii="Times New Roman" w:hAnsi="Times New Roman" w:cs="Times New Roman"/>
+          <w:i w:val="0"/>
+          <w:iCs w:val="0"/>
+          <w:sz w:val="28"/>
+          <w:szCs w:val="28"/>
+        </w:rPr>
+      </w:pPr>
+      <w:r>
+        <w:rPr>
+          <w:rFonts w:ascii="Times New Roman" w:hAnsi="Times New Roman" w:cs="Times New Roman"/>
+          <w:i w:val="0"/>
+          <w:iCs w:val="0"/>
+          <w:sz w:val="28"/>
+          <w:szCs w:val="28"/>
+        </w:rPr>
+        <w:t>Online Resources:</w:t>
+      </w:r>
+    </w:p>
+    <w:p>
+      <w:pPr>
+        <w:pStyle w:val="ListParagraph"/>
+        <w:numPr>
+          <w:ilvl w:val="0"/>
+          <w:numId w:val="12"/>
+        </w:numPr>
+        <w:rPr>
+          <w:rFonts w:ascii="Times New Roman" w:hAnsi="Times New Roman" w:cs="Times New Roman"/>
+          <w:sz w:val="24"/>
+          <w:szCs w:val="24"/>
+        </w:rPr>
+      </w:pPr>
+      <w:r>
+        <w:rPr>
+          <w:rFonts w:ascii="Times New Roman" w:hAnsi="Times New Roman" w:cs="Times New Roman"/>
+          <w:sz w:val="24"/>
+          <w:szCs w:val="24"/>
+        </w:rPr>
+        <w:t>IEEE Standard for Software and System Test Documentation (IEEE Std 829-2008</w:t>
+      </w:r>
+      <w:r>
+        <w:rPr>
+          <w:rFonts w:ascii="Times New Roman" w:hAnsi="Times New Roman" w:cs="Times New Roman"/>
+          <w:sz w:val="24"/>
+          <w:szCs w:val="24"/>
+        </w:rPr>
+        <w:t xml:space="preserve">, IEEE Std </w:t>
+      </w:r>
+      <w:r>
+        <w:rPr>
+          <w:rFonts w:ascii="Times New Roman" w:hAnsi="Times New Roman" w:cs="Times New Roman"/>
+          <w:sz w:val="24"/>
+          <w:szCs w:val="24"/>
+        </w:rPr>
+        <w:t>829-1998</w:t>
+      </w:r>
+      <w:r>
+        <w:rPr>
+          <w:rFonts w:ascii="Times New Roman" w:hAnsi="Times New Roman" w:cs="Times New Roman"/>
+          <w:sz w:val="24"/>
+          <w:szCs w:val="24"/>
+        </w:rPr>
+        <w:t>)</w:t>
+      </w:r>
+      <w:r>
+        <w:rPr>
+          <w:rFonts w:ascii="Times New Roman" w:hAnsi="Times New Roman" w:cs="Times New Roman"/>
+          <w:sz w:val="24"/>
+          <w:szCs w:val="24"/>
+        </w:rPr>
+        <w:t>.</w:t>
+      </w:r>
+    </w:p>
+    <w:p>
+      <w:pPr>
+        <w:pStyle w:val="ListParagraph"/>
+        <w:numPr>
+          <w:ilvl w:val="0"/>
+          <w:numId w:val="11"/>
+        </w:numPr>
+        <w:rPr>
+          <w:rFonts w:ascii="Times New Roman" w:hAnsi="Times New Roman" w:cs="Times New Roman"/>
+          <w:sz w:val="24"/>
+          <w:szCs w:val="24"/>
+        </w:rPr>
+      </w:pPr>
+      <w:r>
+        <w:rPr>
+          <w:rFonts w:ascii="Times New Roman" w:hAnsi="Times New Roman" w:cs="Times New Roman"/>
+          <w:sz w:val="24"/>
+          <w:szCs w:val="24"/>
+        </w:rPr>
+        <w:t>Software Testing Blogs</w:t>
+      </w:r>
+      <w:r>
+        <w:rPr>
+          <w:rFonts w:ascii="Times New Roman" w:hAnsi="Times New Roman" w:cs="Times New Roman"/>
+          <w:sz w:val="24"/>
+          <w:szCs w:val="24"/>
+        </w:rPr>
+        <w:t xml:space="preserve">: </w:t>
+      </w:r>
+      <w:r>
+        <w:rPr>
+          <w:rFonts w:ascii="Times New Roman" w:hAnsi="Times New Roman" w:cs="Times New Roman"/>
+          <w:sz w:val="24"/>
+          <w:szCs w:val="24"/>
+        </w:rPr>
+        <w:t>Ministry of Testing</w:t>
+      </w:r>
+      <w:r>
+        <w:rPr>
+          <w:rFonts w:ascii="Times New Roman" w:hAnsi="Times New Roman" w:cs="Times New Roman"/>
+          <w:sz w:val="24"/>
+          <w:szCs w:val="24"/>
+        </w:rPr>
+        <w:t>.</w:t>
+      </w:r>
+    </w:p>
+    <w:p>
+      <w:pPr>
+        <w:pStyle w:val="Heading4"/>
+        <w:rPr>
+          <w:rFonts w:ascii="Times New Roman" w:hAnsi="Times New Roman" w:cs="Times New Roman"/>
+          <w:i w:val="0"/>
+          <w:iCs w:val="0"/>
+          <w:sz w:val="28"/>
+          <w:szCs w:val="28"/>
+        </w:rPr>
+      </w:pPr>
+      <w:r>
+        <w:rPr>
+          <w:rFonts w:ascii="Times New Roman" w:hAnsi="Times New Roman" w:cs="Times New Roman"/>
+          <w:sz w:val="28"/>
+          <w:szCs w:val="28"/>
+        </w:rPr>
+        <w:softHyphen/>
+      </w:r>
+      <w:r>
+        <w:rPr>
+          <w:rFonts w:ascii="Times New Roman" w:hAnsi="Times New Roman" w:cs="Times New Roman"/>
+          <w:i w:val="0"/>
+          <w:iCs w:val="0"/>
+          <w:sz w:val="28"/>
+          <w:szCs w:val="28"/>
+        </w:rPr>
+        <w:t>AI Resources:</w:t>
+      </w:r>
+    </w:p>
+    <w:p>
+      <w:pPr>
+        <w:pStyle w:val="ListParagraph"/>
+        <w:numPr>
+          <w:ilvl w:val="0"/>
+          <w:numId w:val="11"/>
+        </w:numPr>
+        <w:rPr>
+          <w:rFonts w:ascii="Times New Roman" w:hAnsi="Times New Roman" w:cs="Times New Roman"/>
+          <w:sz w:val="24"/>
+          <w:szCs w:val="24"/>
+        </w:rPr>
+      </w:pPr>
+      <w:r>
+        <w:rPr>
+          <w:rFonts w:ascii="Times New Roman" w:hAnsi="Times New Roman" w:cs="Times New Roman"/>
+          <w:sz w:val="24"/>
+          <w:szCs w:val="24"/>
+        </w:rPr>
+        <w:t>Gemini and Gemini 1.5.</w:t>
+      </w:r>
+    </w:p>
+    <w:p>
+      <w:pPr>
+        <w:pStyle w:val="ListParagraph"/>
+        <w:numPr>
+          <w:ilvl w:val="0"/>
+          <w:numId w:val="11"/>
+        </w:numPr>
+        <w:rPr>
+          <w:rFonts w:ascii="Times New Roman" w:hAnsi="Times New Roman" w:cs="Times New Roman"/>
+          <w:sz w:val="24"/>
+          <w:szCs w:val="24"/>
+        </w:rPr>
+      </w:pPr>
+      <w:r>
+        <w:rPr>
+          <w:rFonts w:ascii="Times New Roman" w:hAnsi="Times New Roman" w:cs="Times New Roman"/>
+          <w:sz w:val="24"/>
+          <w:szCs w:val="24"/>
+        </w:rPr>
+        <w:t>Chat GPT</w:t>
+      </w:r>
+      <w:r>
+        <w:rPr>
+          <w:rFonts w:ascii="Times New Roman" w:hAnsi="Times New Roman" w:cs="Times New Roman"/>
+          <w:sz w:val="24"/>
+          <w:szCs w:val="24"/>
+        </w:rPr>
+        <w:t>.</w:t>
+      </w:r>
+    </w:p>
+    <w:p/>
     <w:sectPr>
       <w:headerReference w:type="default" r:id="rId9"/>
       <w:footerReference w:type="default" r:id="rId10"/>
@@ -8798,7 +9814,7 @@
 <w:numbering xmlns:wpc="http://schemas.microsoft.com/office/word/2010/wordprocessingCanvas" xmlns:cx="http://schemas.microsoft.com/office/drawing/2014/chartex" xmlns:cx1="http://schemas.microsoft.com/office/drawing/2015/9/8/chartex" xmlns:cx2="http://schemas.microsoft.com/office/drawing/2015/10/21/chartex" xmlns:cx3="http://schemas.microsoft.com/office/drawing/2016/5/9/chartex" xmlns:cx4="http://schemas.microsoft.com/office/drawing/2016/5/10/chartex" xmlns:cx5="http://schemas.microsoft.com/office/drawing/2016/5/11/chartex" xmlns:cx6="http://schemas.microsoft.com/office/drawing/2016/5/12/chartex" xmlns:cx7="http://schemas.microsoft.com/office/drawing/2016/5/13/chartex" xmlns:cx8="http://schemas.microsoft.com/office/drawing/2016/5/14/chartex" xmlns:mc="http://schemas.openxmlformats.org/markup-compatibility/2006" xmlns:aink="http://schemas.microsoft.com/office/drawing/2016/ink" xmlns:am3d="http://schemas.microsoft.com/office/drawing/2017/model3d" xmlns:o="urn:schemas-microsoft-com:office:office" xmlns:oel="http://schemas.microsoft.com/office/2019/extlst" xmlns:r="http://schemas.openxmlformats.org/officeDocument/2006/relationships" xmlns:m="http://schemas.openxmlformats.org/officeDocument/2006/math" xmlns:v="urn:schemas-microsoft-com:vml" xmlns:wp14="http://schemas.microsoft.com/office/word/2010/wordprocessingDrawing" xmlns:wp="http://schemas.openxmlformats.org/drawingml/2006/wordprocessingDrawing" xmlns:w10="urn:schemas-microsoft-com:office:word" xmlns:w="http://schemas.openxmlformats.org/wordprocessingml/2006/main" xmlns:w14="http://schemas.microsoft.com/office/word/2010/wordml" xmlns:w15="http://schemas.microsoft.com/office/word/2012/wordml" xmlns:w16cex="http://schemas.microsoft.com/office/word/2018/wordml/cex" xmlns:w16cid="http://schemas.microsoft.com/office/word/2016/wordml/cid" xmlns:w16="http://schemas.microsoft.com/office/word/2018/wordml" xmlns:w16du="http://schemas.microsoft.com/office/word/2023/wordml/word16du" xmlns:w16sdtdh="http://schemas.microsoft.com/office/word/2020/wordml/sdtdatahash" xmlns:w16se="http://schemas.microsoft.com/office/word/2015/wordml/symex" xmlns:wpg="http://schemas.microsoft.com/office/word/2010/wordprocessingGroup" xmlns:wpi="http://schemas.microsoft.com/office/word/2010/wordprocessingInk" xmlns:wne="http://schemas.microsoft.com/office/word/2006/wordml" xmlns:wps="http://schemas.microsoft.com/office/word/2010/wordprocessingShape" mc:Ignorable="w14 w15 w16se w16cid w16 w16cex w16sdtdh w16du wp14">
   <w:numPicBullet w:numPicBulletId="0">
     <w:pict>
-      <v:shapetype id="_x0000_t75" coordsize="21600,21600" o:spt="75" o:preferrelative="t" path="m@4@5l@4@11@9@11@9@5xe" filled="f" stroked="f">
+      <v:shapetype w14:anchorId="754BAC11" id="_x0000_t75" coordsize="21600,21600" o:spt="75" o:preferrelative="t" path="m@4@5l@4@11@9@11@9@5xe" filled="f" stroked="f">
         <v:stroke joinstyle="miter"/>
         <v:formulas>
           <v:f eqn="if lineDrawn pixelLineWidth 0"/>
@@ -8817,7 +9833,7 @@
         <v:path o:extrusionok="f" gradientshapeok="t" o:connecttype="rect"/>
         <o:lock v:ext="edit" aspectratio="t"/>
       </v:shapetype>
-      <v:shape id="_x0000_i1061" type="#_x0000_t75" style="width:11.25pt;height:11.25pt" o:bullet="t">
+      <v:shape id="_x0000_i1135" type="#_x0000_t75" style="width:11.25pt;height:11.25pt" o:bullet="t">
         <v:imagedata r:id="rId1" o:title="msoA4FF"/>
       </v:shape>
     </w:pict>
@@ -8936,6 +9952,119 @@
     </w:lvl>
   </w:abstractNum>
   <w:abstractNum w:abstractNumId="1" w15:restartNumberingAfterBreak="0">
+    <w:nsid w:val="131D774A"/>
+    <w:multiLevelType w:val="hybridMultilevel"/>
+    <w:tmpl w:val="51A8F114"/>
+    <w:lvl w:ilvl="0" w:tplc="20000009">
+      <w:start w:val="1"/>
+      <w:numFmt w:val="bullet"/>
+      <w:lvlText w:val=""/>
+      <w:lvlJc w:val="left"/>
+      <w:pPr>
+        <w:ind w:left="720" w:hanging="360"/>
+      </w:pPr>
+      <w:rPr>
+        <w:rFonts w:ascii="Wingdings" w:hAnsi="Wingdings" w:hint="default"/>
+      </w:rPr>
+    </w:lvl>
+    <w:lvl w:ilvl="1" w:tplc="20000003" w:tentative="1">
+      <w:start w:val="1"/>
+      <w:numFmt w:val="bullet"/>
+      <w:lvlText w:val="o"/>
+      <w:lvlJc w:val="left"/>
+      <w:pPr>
+        <w:ind w:left="1440" w:hanging="360"/>
+      </w:pPr>
+      <w:rPr>
+        <w:rFonts w:ascii="Courier New" w:hAnsi="Courier New" w:cs="Courier New" w:hint="default"/>
+      </w:rPr>
+    </w:lvl>
+    <w:lvl w:ilvl="2" w:tplc="20000005" w:tentative="1">
+      <w:start w:val="1"/>
+      <w:numFmt w:val="bullet"/>
+      <w:lvlText w:val=""/>
+      <w:lvlJc w:val="left"/>
+      <w:pPr>
+        <w:ind w:left="2160" w:hanging="360"/>
+      </w:pPr>
+      <w:rPr>
+        <w:rFonts w:ascii="Wingdings" w:hAnsi="Wingdings" w:hint="default"/>
+      </w:rPr>
+    </w:lvl>
+    <w:lvl w:ilvl="3" w:tplc="20000001" w:tentative="1">
+      <w:start w:val="1"/>
+      <w:numFmt w:val="bullet"/>
+      <w:lvlText w:val=""/>
+      <w:lvlJc w:val="left"/>
+      <w:pPr>
+        <w:ind w:left="2880" w:hanging="360"/>
+      </w:pPr>
+      <w:rPr>
+        <w:rFonts w:ascii="Symbol" w:hAnsi="Symbol" w:hint="default"/>
+      </w:rPr>
+    </w:lvl>
+    <w:lvl w:ilvl="4" w:tplc="20000003" w:tentative="1">
+      <w:start w:val="1"/>
+      <w:numFmt w:val="bullet"/>
+      <w:lvlText w:val="o"/>
+      <w:lvlJc w:val="left"/>
+      <w:pPr>
+        <w:ind w:left="3600" w:hanging="360"/>
+      </w:pPr>
+      <w:rPr>
+        <w:rFonts w:ascii="Courier New" w:hAnsi="Courier New" w:cs="Courier New" w:hint="default"/>
+      </w:rPr>
+    </w:lvl>
+    <w:lvl w:ilvl="5" w:tplc="20000005" w:tentative="1">
+      <w:start w:val="1"/>
+      <w:numFmt w:val="bullet"/>
+      <w:lvlText w:val=""/>
+      <w:lvlJc w:val="left"/>
+      <w:pPr>
+        <w:ind w:left="4320" w:hanging="360"/>
+      </w:pPr>
+      <w:rPr>
+        <w:rFonts w:ascii="Wingdings" w:hAnsi="Wingdings" w:hint="default"/>
+      </w:rPr>
+    </w:lvl>
+    <w:lvl w:ilvl="6" w:tplc="20000001" w:tentative="1">
+      <w:start w:val="1"/>
+      <w:numFmt w:val="bullet"/>
+      <w:lvlText w:val=""/>
+      <w:lvlJc w:val="left"/>
+      <w:pPr>
+        <w:ind w:left="5040" w:hanging="360"/>
+      </w:pPr>
+      <w:rPr>
+        <w:rFonts w:ascii="Symbol" w:hAnsi="Symbol" w:hint="default"/>
+      </w:rPr>
+    </w:lvl>
+    <w:lvl w:ilvl="7" w:tplc="20000003" w:tentative="1">
+      <w:start w:val="1"/>
+      <w:numFmt w:val="bullet"/>
+      <w:lvlText w:val="o"/>
+      <w:lvlJc w:val="left"/>
+      <w:pPr>
+        <w:ind w:left="5760" w:hanging="360"/>
+      </w:pPr>
+      <w:rPr>
+        <w:rFonts w:ascii="Courier New" w:hAnsi="Courier New" w:cs="Courier New" w:hint="default"/>
+      </w:rPr>
+    </w:lvl>
+    <w:lvl w:ilvl="8" w:tplc="20000005" w:tentative="1">
+      <w:start w:val="1"/>
+      <w:numFmt w:val="bullet"/>
+      <w:lvlText w:val=""/>
+      <w:lvlJc w:val="left"/>
+      <w:pPr>
+        <w:ind w:left="6480" w:hanging="360"/>
+      </w:pPr>
+      <w:rPr>
+        <w:rFonts w:ascii="Wingdings" w:hAnsi="Wingdings" w:hint="default"/>
+      </w:rPr>
+    </w:lvl>
+  </w:abstractNum>
+  <w:abstractNum w:abstractNumId="2" w15:restartNumberingAfterBreak="0">
     <w:nsid w:val="14094A74"/>
     <w:multiLevelType w:val="hybridMultilevel"/>
     <w:tmpl w:val="F3301676"/>
@@ -9049,7 +10178,346 @@
       </w:rPr>
     </w:lvl>
   </w:abstractNum>
-  <w:abstractNum w:abstractNumId="2" w15:restartNumberingAfterBreak="0">
+  <w:abstractNum w:abstractNumId="3" w15:restartNumberingAfterBreak="0">
+    <w:nsid w:val="157C72E8"/>
+    <w:multiLevelType w:val="hybridMultilevel"/>
+    <w:tmpl w:val="1304E56C"/>
+    <w:lvl w:ilvl="0" w:tplc="20000001">
+      <w:start w:val="1"/>
+      <w:numFmt w:val="bullet"/>
+      <w:lvlText w:val=""/>
+      <w:lvlJc w:val="left"/>
+      <w:pPr>
+        <w:ind w:left="720" w:hanging="360"/>
+      </w:pPr>
+      <w:rPr>
+        <w:rFonts w:ascii="Symbol" w:hAnsi="Symbol" w:hint="default"/>
+      </w:rPr>
+    </w:lvl>
+    <w:lvl w:ilvl="1" w:tplc="20000003" w:tentative="1">
+      <w:start w:val="1"/>
+      <w:numFmt w:val="bullet"/>
+      <w:lvlText w:val="o"/>
+      <w:lvlJc w:val="left"/>
+      <w:pPr>
+        <w:ind w:left="1440" w:hanging="360"/>
+      </w:pPr>
+      <w:rPr>
+        <w:rFonts w:ascii="Courier New" w:hAnsi="Courier New" w:cs="Courier New" w:hint="default"/>
+      </w:rPr>
+    </w:lvl>
+    <w:lvl w:ilvl="2" w:tplc="20000005" w:tentative="1">
+      <w:start w:val="1"/>
+      <w:numFmt w:val="bullet"/>
+      <w:lvlText w:val=""/>
+      <w:lvlJc w:val="left"/>
+      <w:pPr>
+        <w:ind w:left="2160" w:hanging="360"/>
+      </w:pPr>
+      <w:rPr>
+        <w:rFonts w:ascii="Wingdings" w:hAnsi="Wingdings" w:hint="default"/>
+      </w:rPr>
+    </w:lvl>
+    <w:lvl w:ilvl="3" w:tplc="20000001" w:tentative="1">
+      <w:start w:val="1"/>
+      <w:numFmt w:val="bullet"/>
+      <w:lvlText w:val=""/>
+      <w:lvlJc w:val="left"/>
+      <w:pPr>
+        <w:ind w:left="2880" w:hanging="360"/>
+      </w:pPr>
+      <w:rPr>
+        <w:rFonts w:ascii="Symbol" w:hAnsi="Symbol" w:hint="default"/>
+      </w:rPr>
+    </w:lvl>
+    <w:lvl w:ilvl="4" w:tplc="20000003" w:tentative="1">
+      <w:start w:val="1"/>
+      <w:numFmt w:val="bullet"/>
+      <w:lvlText w:val="o"/>
+      <w:lvlJc w:val="left"/>
+      <w:pPr>
+        <w:ind w:left="3600" w:hanging="360"/>
+      </w:pPr>
+      <w:rPr>
+        <w:rFonts w:ascii="Courier New" w:hAnsi="Courier New" w:cs="Courier New" w:hint="default"/>
+      </w:rPr>
+    </w:lvl>
+    <w:lvl w:ilvl="5" w:tplc="20000005" w:tentative="1">
+      <w:start w:val="1"/>
+      <w:numFmt w:val="bullet"/>
+      <w:lvlText w:val=""/>
+      <w:lvlJc w:val="left"/>
+      <w:pPr>
+        <w:ind w:left="4320" w:hanging="360"/>
+      </w:pPr>
+      <w:rPr>
+        <w:rFonts w:ascii="Wingdings" w:hAnsi="Wingdings" w:hint="default"/>
+      </w:rPr>
+    </w:lvl>
+    <w:lvl w:ilvl="6" w:tplc="20000001" w:tentative="1">
+      <w:start w:val="1"/>
+      <w:numFmt w:val="bullet"/>
+      <w:lvlText w:val=""/>
+      <w:lvlJc w:val="left"/>
+      <w:pPr>
+        <w:ind w:left="5040" w:hanging="360"/>
+      </w:pPr>
+      <w:rPr>
+        <w:rFonts w:ascii="Symbol" w:hAnsi="Symbol" w:hint="default"/>
+      </w:rPr>
+    </w:lvl>
+    <w:lvl w:ilvl="7" w:tplc="20000003" w:tentative="1">
+      <w:start w:val="1"/>
+      <w:numFmt w:val="bullet"/>
+      <w:lvlText w:val="o"/>
+      <w:lvlJc w:val="left"/>
+      <w:pPr>
+        <w:ind w:left="5760" w:hanging="360"/>
+      </w:pPr>
+      <w:rPr>
+        <w:rFonts w:ascii="Courier New" w:hAnsi="Courier New" w:cs="Courier New" w:hint="default"/>
+      </w:rPr>
+    </w:lvl>
+    <w:lvl w:ilvl="8" w:tplc="20000005" w:tentative="1">
+      <w:start w:val="1"/>
+      <w:numFmt w:val="bullet"/>
+      <w:lvlText w:val=""/>
+      <w:lvlJc w:val="left"/>
+      <w:pPr>
+        <w:ind w:left="6480" w:hanging="360"/>
+      </w:pPr>
+      <w:rPr>
+        <w:rFonts w:ascii="Wingdings" w:hAnsi="Wingdings" w:hint="default"/>
+      </w:rPr>
+    </w:lvl>
+  </w:abstractNum>
+  <w:abstractNum w:abstractNumId="4" w15:restartNumberingAfterBreak="0">
+    <w:nsid w:val="1AC93BB9"/>
+    <w:multiLevelType w:val="hybridMultilevel"/>
+    <w:tmpl w:val="BA1EC322"/>
+    <w:lvl w:ilvl="0" w:tplc="20000009">
+      <w:start w:val="1"/>
+      <w:numFmt w:val="bullet"/>
+      <w:lvlText w:val=""/>
+      <w:lvlJc w:val="left"/>
+      <w:pPr>
+        <w:ind w:left="720" w:hanging="360"/>
+      </w:pPr>
+      <w:rPr>
+        <w:rFonts w:ascii="Wingdings" w:hAnsi="Wingdings" w:hint="default"/>
+      </w:rPr>
+    </w:lvl>
+    <w:lvl w:ilvl="1" w:tplc="20000003" w:tentative="1">
+      <w:start w:val="1"/>
+      <w:numFmt w:val="bullet"/>
+      <w:lvlText w:val="o"/>
+      <w:lvlJc w:val="left"/>
+      <w:pPr>
+        <w:ind w:left="1440" w:hanging="360"/>
+      </w:pPr>
+      <w:rPr>
+        <w:rFonts w:ascii="Courier New" w:hAnsi="Courier New" w:cs="Courier New" w:hint="default"/>
+      </w:rPr>
+    </w:lvl>
+    <w:lvl w:ilvl="2" w:tplc="20000005" w:tentative="1">
+      <w:start w:val="1"/>
+      <w:numFmt w:val="bullet"/>
+      <w:lvlText w:val=""/>
+      <w:lvlJc w:val="left"/>
+      <w:pPr>
+        <w:ind w:left="2160" w:hanging="360"/>
+      </w:pPr>
+      <w:rPr>
+        <w:rFonts w:ascii="Wingdings" w:hAnsi="Wingdings" w:hint="default"/>
+      </w:rPr>
+    </w:lvl>
+    <w:lvl w:ilvl="3" w:tplc="20000001" w:tentative="1">
+      <w:start w:val="1"/>
+      <w:numFmt w:val="bullet"/>
+      <w:lvlText w:val=""/>
+      <w:lvlJc w:val="left"/>
+      <w:pPr>
+        <w:ind w:left="2880" w:hanging="360"/>
+      </w:pPr>
+      <w:rPr>
+        <w:rFonts w:ascii="Symbol" w:hAnsi="Symbol" w:hint="default"/>
+      </w:rPr>
+    </w:lvl>
+    <w:lvl w:ilvl="4" w:tplc="20000003" w:tentative="1">
+      <w:start w:val="1"/>
+      <w:numFmt w:val="bullet"/>
+      <w:lvlText w:val="o"/>
+      <w:lvlJc w:val="left"/>
+      <w:pPr>
+        <w:ind w:left="3600" w:hanging="360"/>
+      </w:pPr>
+      <w:rPr>
+        <w:rFonts w:ascii="Courier New" w:hAnsi="Courier New" w:cs="Courier New" w:hint="default"/>
+      </w:rPr>
+    </w:lvl>
+    <w:lvl w:ilvl="5" w:tplc="20000005" w:tentative="1">
+      <w:start w:val="1"/>
+      <w:numFmt w:val="bullet"/>
+      <w:lvlText w:val=""/>
+      <w:lvlJc w:val="left"/>
+      <w:pPr>
+        <w:ind w:left="4320" w:hanging="360"/>
+      </w:pPr>
+      <w:rPr>
+        <w:rFonts w:ascii="Wingdings" w:hAnsi="Wingdings" w:hint="default"/>
+      </w:rPr>
+    </w:lvl>
+    <w:lvl w:ilvl="6" w:tplc="20000001" w:tentative="1">
+      <w:start w:val="1"/>
+      <w:numFmt w:val="bullet"/>
+      <w:lvlText w:val=""/>
+      <w:lvlJc w:val="left"/>
+      <w:pPr>
+        <w:ind w:left="5040" w:hanging="360"/>
+      </w:pPr>
+      <w:rPr>
+        <w:rFonts w:ascii="Symbol" w:hAnsi="Symbol" w:hint="default"/>
+      </w:rPr>
+    </w:lvl>
+    <w:lvl w:ilvl="7" w:tplc="20000003" w:tentative="1">
+      <w:start w:val="1"/>
+      <w:numFmt w:val="bullet"/>
+      <w:lvlText w:val="o"/>
+      <w:lvlJc w:val="left"/>
+      <w:pPr>
+        <w:ind w:left="5760" w:hanging="360"/>
+      </w:pPr>
+      <w:rPr>
+        <w:rFonts w:ascii="Courier New" w:hAnsi="Courier New" w:cs="Courier New" w:hint="default"/>
+      </w:rPr>
+    </w:lvl>
+    <w:lvl w:ilvl="8" w:tplc="20000005" w:tentative="1">
+      <w:start w:val="1"/>
+      <w:numFmt w:val="bullet"/>
+      <w:lvlText w:val=""/>
+      <w:lvlJc w:val="left"/>
+      <w:pPr>
+        <w:ind w:left="6480" w:hanging="360"/>
+      </w:pPr>
+      <w:rPr>
+        <w:rFonts w:ascii="Wingdings" w:hAnsi="Wingdings" w:hint="default"/>
+      </w:rPr>
+    </w:lvl>
+  </w:abstractNum>
+  <w:abstractNum w:abstractNumId="5" w15:restartNumberingAfterBreak="0">
+    <w:nsid w:val="29FD1CAB"/>
+    <w:multiLevelType w:val="hybridMultilevel"/>
+    <w:tmpl w:val="2AC2E1EE"/>
+    <w:lvl w:ilvl="0" w:tplc="20000001">
+      <w:start w:val="1"/>
+      <w:numFmt w:val="bullet"/>
+      <w:lvlText w:val=""/>
+      <w:lvlJc w:val="left"/>
+      <w:pPr>
+        <w:ind w:left="720" w:hanging="360"/>
+      </w:pPr>
+      <w:rPr>
+        <w:rFonts w:ascii="Symbol" w:hAnsi="Symbol" w:hint="default"/>
+      </w:rPr>
+    </w:lvl>
+    <w:lvl w:ilvl="1" w:tplc="20000003" w:tentative="1">
+      <w:start w:val="1"/>
+      <w:numFmt w:val="bullet"/>
+      <w:lvlText w:val="o"/>
+      <w:lvlJc w:val="left"/>
+      <w:pPr>
+        <w:ind w:left="1440" w:hanging="360"/>
+      </w:pPr>
+      <w:rPr>
+        <w:rFonts w:ascii="Courier New" w:hAnsi="Courier New" w:cs="Courier New" w:hint="default"/>
+      </w:rPr>
+    </w:lvl>
+    <w:lvl w:ilvl="2" w:tplc="20000005" w:tentative="1">
+      <w:start w:val="1"/>
+      <w:numFmt w:val="bullet"/>
+      <w:lvlText w:val=""/>
+      <w:lvlJc w:val="left"/>
+      <w:pPr>
+        <w:ind w:left="2160" w:hanging="360"/>
+      </w:pPr>
+      <w:rPr>
+        <w:rFonts w:ascii="Wingdings" w:hAnsi="Wingdings" w:hint="default"/>
+      </w:rPr>
+    </w:lvl>
+    <w:lvl w:ilvl="3" w:tplc="20000001" w:tentative="1">
+      <w:start w:val="1"/>
+      <w:numFmt w:val="bullet"/>
+      <w:lvlText w:val=""/>
+      <w:lvlJc w:val="left"/>
+      <w:pPr>
+        <w:ind w:left="2880" w:hanging="360"/>
+      </w:pPr>
+      <w:rPr>
+        <w:rFonts w:ascii="Symbol" w:hAnsi="Symbol" w:hint="default"/>
+      </w:rPr>
+    </w:lvl>
+    <w:lvl w:ilvl="4" w:tplc="20000003" w:tentative="1">
+      <w:start w:val="1"/>
+      <w:numFmt w:val="bullet"/>
+      <w:lvlText w:val="o"/>
+      <w:lvlJc w:val="left"/>
+      <w:pPr>
+        <w:ind w:left="3600" w:hanging="360"/>
+      </w:pPr>
+      <w:rPr>
+        <w:rFonts w:ascii="Courier New" w:hAnsi="Courier New" w:cs="Courier New" w:hint="default"/>
+      </w:rPr>
+    </w:lvl>
+    <w:lvl w:ilvl="5" w:tplc="20000005" w:tentative="1">
+      <w:start w:val="1"/>
+      <w:numFmt w:val="bullet"/>
+      <w:lvlText w:val=""/>
+      <w:lvlJc w:val="left"/>
+      <w:pPr>
+        <w:ind w:left="4320" w:hanging="360"/>
+      </w:pPr>
+      <w:rPr>
+        <w:rFonts w:ascii="Wingdings" w:hAnsi="Wingdings" w:hint="default"/>
+      </w:rPr>
+    </w:lvl>
+    <w:lvl w:ilvl="6" w:tplc="20000001" w:tentative="1">
+      <w:start w:val="1"/>
+      <w:numFmt w:val="bullet"/>
+      <w:lvlText w:val=""/>
+      <w:lvlJc w:val="left"/>
+      <w:pPr>
+        <w:ind w:left="5040" w:hanging="360"/>
+      </w:pPr>
+      <w:rPr>
+        <w:rFonts w:ascii="Symbol" w:hAnsi="Symbol" w:hint="default"/>
+      </w:rPr>
+    </w:lvl>
+    <w:lvl w:ilvl="7" w:tplc="20000003" w:tentative="1">
+      <w:start w:val="1"/>
+      <w:numFmt w:val="bullet"/>
+      <w:lvlText w:val="o"/>
+      <w:lvlJc w:val="left"/>
+      <w:pPr>
+        <w:ind w:left="5760" w:hanging="360"/>
+      </w:pPr>
+      <w:rPr>
+        <w:rFonts w:ascii="Courier New" w:hAnsi="Courier New" w:cs="Courier New" w:hint="default"/>
+      </w:rPr>
+    </w:lvl>
+    <w:lvl w:ilvl="8" w:tplc="20000005" w:tentative="1">
+      <w:start w:val="1"/>
+      <w:numFmt w:val="bullet"/>
+      <w:lvlText w:val=""/>
+      <w:lvlJc w:val="left"/>
+      <w:pPr>
+        <w:ind w:left="6480" w:hanging="360"/>
+      </w:pPr>
+      <w:rPr>
+        <w:rFonts w:ascii="Wingdings" w:hAnsi="Wingdings" w:hint="default"/>
+      </w:rPr>
+    </w:lvl>
+  </w:abstractNum>
+  <w:abstractNum w:abstractNumId="6" w15:restartNumberingAfterBreak="0">
     <w:nsid w:val="30C24653"/>
     <w:multiLevelType w:val="hybridMultilevel"/>
     <w:tmpl w:val="349E070A"/>
@@ -9162,7 +10630,7 @@
       </w:rPr>
     </w:lvl>
   </w:abstractNum>
-  <w:abstractNum w:abstractNumId="3" w15:restartNumberingAfterBreak="0">
+  <w:abstractNum w:abstractNumId="7" w15:restartNumberingAfterBreak="0">
     <w:nsid w:val="37550169"/>
     <w:multiLevelType w:val="hybridMultilevel"/>
     <w:tmpl w:val="974016DA"/>
@@ -9276,7 +10744,7 @@
       </w:rPr>
     </w:lvl>
   </w:abstractNum>
-  <w:abstractNum w:abstractNumId="4" w15:restartNumberingAfterBreak="0">
+  <w:abstractNum w:abstractNumId="8" w15:restartNumberingAfterBreak="0">
     <w:nsid w:val="38F011CE"/>
     <w:multiLevelType w:val="hybridMultilevel"/>
     <w:tmpl w:val="5D9CBD94"/>
@@ -9362,7 +10830,7 @@
       </w:pPr>
     </w:lvl>
   </w:abstractNum>
-  <w:abstractNum w:abstractNumId="5" w15:restartNumberingAfterBreak="0">
+  <w:abstractNum w:abstractNumId="9" w15:restartNumberingAfterBreak="0">
     <w:nsid w:val="451F6682"/>
     <w:multiLevelType w:val="hybridMultilevel"/>
     <w:tmpl w:val="BA700094"/>
@@ -9475,7 +10943,7 @@
       </w:rPr>
     </w:lvl>
   </w:abstractNum>
-  <w:abstractNum w:abstractNumId="6" w15:restartNumberingAfterBreak="0">
+  <w:abstractNum w:abstractNumId="10" w15:restartNumberingAfterBreak="0">
     <w:nsid w:val="46EF7FDA"/>
     <w:multiLevelType w:val="hybridMultilevel"/>
     <w:tmpl w:val="3C2CC8CE"/>
@@ -9588,7 +11056,7 @@
       </w:rPr>
     </w:lvl>
   </w:abstractNum>
-  <w:abstractNum w:abstractNumId="7" w15:restartNumberingAfterBreak="0">
+  <w:abstractNum w:abstractNumId="11" w15:restartNumberingAfterBreak="0">
     <w:nsid w:val="49383A92"/>
     <w:multiLevelType w:val="hybridMultilevel"/>
     <w:tmpl w:val="3746D880"/>
@@ -9701,7 +11169,346 @@
       </w:rPr>
     </w:lvl>
   </w:abstractNum>
-  <w:abstractNum w:abstractNumId="8" w15:restartNumberingAfterBreak="0">
+  <w:abstractNum w:abstractNumId="12" w15:restartNumberingAfterBreak="0">
+    <w:nsid w:val="6F0F61C7"/>
+    <w:multiLevelType w:val="hybridMultilevel"/>
+    <w:tmpl w:val="A7A4C186"/>
+    <w:lvl w:ilvl="0" w:tplc="20000001">
+      <w:start w:val="1"/>
+      <w:numFmt w:val="bullet"/>
+      <w:lvlText w:val=""/>
+      <w:lvlJc w:val="left"/>
+      <w:pPr>
+        <w:ind w:left="720" w:hanging="360"/>
+      </w:pPr>
+      <w:rPr>
+        <w:rFonts w:ascii="Symbol" w:hAnsi="Symbol" w:hint="default"/>
+      </w:rPr>
+    </w:lvl>
+    <w:lvl w:ilvl="1" w:tplc="20000003" w:tentative="1">
+      <w:start w:val="1"/>
+      <w:numFmt w:val="bullet"/>
+      <w:lvlText w:val="o"/>
+      <w:lvlJc w:val="left"/>
+      <w:pPr>
+        <w:ind w:left="1440" w:hanging="360"/>
+      </w:pPr>
+      <w:rPr>
+        <w:rFonts w:ascii="Courier New" w:hAnsi="Courier New" w:cs="Courier New" w:hint="default"/>
+      </w:rPr>
+    </w:lvl>
+    <w:lvl w:ilvl="2" w:tplc="20000005" w:tentative="1">
+      <w:start w:val="1"/>
+      <w:numFmt w:val="bullet"/>
+      <w:lvlText w:val=""/>
+      <w:lvlJc w:val="left"/>
+      <w:pPr>
+        <w:ind w:left="2160" w:hanging="360"/>
+      </w:pPr>
+      <w:rPr>
+        <w:rFonts w:ascii="Wingdings" w:hAnsi="Wingdings" w:hint="default"/>
+      </w:rPr>
+    </w:lvl>
+    <w:lvl w:ilvl="3" w:tplc="20000001" w:tentative="1">
+      <w:start w:val="1"/>
+      <w:numFmt w:val="bullet"/>
+      <w:lvlText w:val=""/>
+      <w:lvlJc w:val="left"/>
+      <w:pPr>
+        <w:ind w:left="2880" w:hanging="360"/>
+      </w:pPr>
+      <w:rPr>
+        <w:rFonts w:ascii="Symbol" w:hAnsi="Symbol" w:hint="default"/>
+      </w:rPr>
+    </w:lvl>
+    <w:lvl w:ilvl="4" w:tplc="20000003" w:tentative="1">
+      <w:start w:val="1"/>
+      <w:numFmt w:val="bullet"/>
+      <w:lvlText w:val="o"/>
+      <w:lvlJc w:val="left"/>
+      <w:pPr>
+        <w:ind w:left="3600" w:hanging="360"/>
+      </w:pPr>
+      <w:rPr>
+        <w:rFonts w:ascii="Courier New" w:hAnsi="Courier New" w:cs="Courier New" w:hint="default"/>
+      </w:rPr>
+    </w:lvl>
+    <w:lvl w:ilvl="5" w:tplc="20000005" w:tentative="1">
+      <w:start w:val="1"/>
+      <w:numFmt w:val="bullet"/>
+      <w:lvlText w:val=""/>
+      <w:lvlJc w:val="left"/>
+      <w:pPr>
+        <w:ind w:left="4320" w:hanging="360"/>
+      </w:pPr>
+      <w:rPr>
+        <w:rFonts w:ascii="Wingdings" w:hAnsi="Wingdings" w:hint="default"/>
+      </w:rPr>
+    </w:lvl>
+    <w:lvl w:ilvl="6" w:tplc="20000001" w:tentative="1">
+      <w:start w:val="1"/>
+      <w:numFmt w:val="bullet"/>
+      <w:lvlText w:val=""/>
+      <w:lvlJc w:val="left"/>
+      <w:pPr>
+        <w:ind w:left="5040" w:hanging="360"/>
+      </w:pPr>
+      <w:rPr>
+        <w:rFonts w:ascii="Symbol" w:hAnsi="Symbol" w:hint="default"/>
+      </w:rPr>
+    </w:lvl>
+    <w:lvl w:ilvl="7" w:tplc="20000003" w:tentative="1">
+      <w:start w:val="1"/>
+      <w:numFmt w:val="bullet"/>
+      <w:lvlText w:val="o"/>
+      <w:lvlJc w:val="left"/>
+      <w:pPr>
+        <w:ind w:left="5760" w:hanging="360"/>
+      </w:pPr>
+      <w:rPr>
+        <w:rFonts w:ascii="Courier New" w:hAnsi="Courier New" w:cs="Courier New" w:hint="default"/>
+      </w:rPr>
+    </w:lvl>
+    <w:lvl w:ilvl="8" w:tplc="20000005" w:tentative="1">
+      <w:start w:val="1"/>
+      <w:numFmt w:val="bullet"/>
+      <w:lvlText w:val=""/>
+      <w:lvlJc w:val="left"/>
+      <w:pPr>
+        <w:ind w:left="6480" w:hanging="360"/>
+      </w:pPr>
+      <w:rPr>
+        <w:rFonts w:ascii="Wingdings" w:hAnsi="Wingdings" w:hint="default"/>
+      </w:rPr>
+    </w:lvl>
+  </w:abstractNum>
+  <w:abstractNum w:abstractNumId="13" w15:restartNumberingAfterBreak="0">
+    <w:nsid w:val="790A5758"/>
+    <w:multiLevelType w:val="hybridMultilevel"/>
+    <w:tmpl w:val="1A5A3578"/>
+    <w:lvl w:ilvl="0" w:tplc="20000001">
+      <w:start w:val="1"/>
+      <w:numFmt w:val="bullet"/>
+      <w:lvlText w:val=""/>
+      <w:lvlJc w:val="left"/>
+      <w:pPr>
+        <w:ind w:left="720" w:hanging="360"/>
+      </w:pPr>
+      <w:rPr>
+        <w:rFonts w:ascii="Symbol" w:hAnsi="Symbol" w:hint="default"/>
+      </w:rPr>
+    </w:lvl>
+    <w:lvl w:ilvl="1" w:tplc="20000003" w:tentative="1">
+      <w:start w:val="1"/>
+      <w:numFmt w:val="bullet"/>
+      <w:lvlText w:val="o"/>
+      <w:lvlJc w:val="left"/>
+      <w:pPr>
+        <w:ind w:left="1440" w:hanging="360"/>
+      </w:pPr>
+      <w:rPr>
+        <w:rFonts w:ascii="Courier New" w:hAnsi="Courier New" w:cs="Courier New" w:hint="default"/>
+      </w:rPr>
+    </w:lvl>
+    <w:lvl w:ilvl="2" w:tplc="20000005" w:tentative="1">
+      <w:start w:val="1"/>
+      <w:numFmt w:val="bullet"/>
+      <w:lvlText w:val=""/>
+      <w:lvlJc w:val="left"/>
+      <w:pPr>
+        <w:ind w:left="2160" w:hanging="360"/>
+      </w:pPr>
+      <w:rPr>
+        <w:rFonts w:ascii="Wingdings" w:hAnsi="Wingdings" w:hint="default"/>
+      </w:rPr>
+    </w:lvl>
+    <w:lvl w:ilvl="3" w:tplc="20000001" w:tentative="1">
+      <w:start w:val="1"/>
+      <w:numFmt w:val="bullet"/>
+      <w:lvlText w:val=""/>
+      <w:lvlJc w:val="left"/>
+      <w:pPr>
+        <w:ind w:left="2880" w:hanging="360"/>
+      </w:pPr>
+      <w:rPr>
+        <w:rFonts w:ascii="Symbol" w:hAnsi="Symbol" w:hint="default"/>
+      </w:rPr>
+    </w:lvl>
+    <w:lvl w:ilvl="4" w:tplc="20000003" w:tentative="1">
+      <w:start w:val="1"/>
+      <w:numFmt w:val="bullet"/>
+      <w:lvlText w:val="o"/>
+      <w:lvlJc w:val="left"/>
+      <w:pPr>
+        <w:ind w:left="3600" w:hanging="360"/>
+      </w:pPr>
+      <w:rPr>
+        <w:rFonts w:ascii="Courier New" w:hAnsi="Courier New" w:cs="Courier New" w:hint="default"/>
+      </w:rPr>
+    </w:lvl>
+    <w:lvl w:ilvl="5" w:tplc="20000005" w:tentative="1">
+      <w:start w:val="1"/>
+      <w:numFmt w:val="bullet"/>
+      <w:lvlText w:val=""/>
+      <w:lvlJc w:val="left"/>
+      <w:pPr>
+        <w:ind w:left="4320" w:hanging="360"/>
+      </w:pPr>
+      <w:rPr>
+        <w:rFonts w:ascii="Wingdings" w:hAnsi="Wingdings" w:hint="default"/>
+      </w:rPr>
+    </w:lvl>
+    <w:lvl w:ilvl="6" w:tplc="20000001" w:tentative="1">
+      <w:start w:val="1"/>
+      <w:numFmt w:val="bullet"/>
+      <w:lvlText w:val=""/>
+      <w:lvlJc w:val="left"/>
+      <w:pPr>
+        <w:ind w:left="5040" w:hanging="360"/>
+      </w:pPr>
+      <w:rPr>
+        <w:rFonts w:ascii="Symbol" w:hAnsi="Symbol" w:hint="default"/>
+      </w:rPr>
+    </w:lvl>
+    <w:lvl w:ilvl="7" w:tplc="20000003" w:tentative="1">
+      <w:start w:val="1"/>
+      <w:numFmt w:val="bullet"/>
+      <w:lvlText w:val="o"/>
+      <w:lvlJc w:val="left"/>
+      <w:pPr>
+        <w:ind w:left="5760" w:hanging="360"/>
+      </w:pPr>
+      <w:rPr>
+        <w:rFonts w:ascii="Courier New" w:hAnsi="Courier New" w:cs="Courier New" w:hint="default"/>
+      </w:rPr>
+    </w:lvl>
+    <w:lvl w:ilvl="8" w:tplc="20000005" w:tentative="1">
+      <w:start w:val="1"/>
+      <w:numFmt w:val="bullet"/>
+      <w:lvlText w:val=""/>
+      <w:lvlJc w:val="left"/>
+      <w:pPr>
+        <w:ind w:left="6480" w:hanging="360"/>
+      </w:pPr>
+      <w:rPr>
+        <w:rFonts w:ascii="Wingdings" w:hAnsi="Wingdings" w:hint="default"/>
+      </w:rPr>
+    </w:lvl>
+  </w:abstractNum>
+  <w:abstractNum w:abstractNumId="14" w15:restartNumberingAfterBreak="0">
+    <w:nsid w:val="7B203E66"/>
+    <w:multiLevelType w:val="hybridMultilevel"/>
+    <w:tmpl w:val="1B6C3EB8"/>
+    <w:lvl w:ilvl="0" w:tplc="20000009">
+      <w:start w:val="1"/>
+      <w:numFmt w:val="bullet"/>
+      <w:lvlText w:val=""/>
+      <w:lvlJc w:val="left"/>
+      <w:pPr>
+        <w:ind w:left="720" w:hanging="360"/>
+      </w:pPr>
+      <w:rPr>
+        <w:rFonts w:ascii="Wingdings" w:hAnsi="Wingdings" w:hint="default"/>
+      </w:rPr>
+    </w:lvl>
+    <w:lvl w:ilvl="1" w:tplc="20000003" w:tentative="1">
+      <w:start w:val="1"/>
+      <w:numFmt w:val="bullet"/>
+      <w:lvlText w:val="o"/>
+      <w:lvlJc w:val="left"/>
+      <w:pPr>
+        <w:ind w:left="1440" w:hanging="360"/>
+      </w:pPr>
+      <w:rPr>
+        <w:rFonts w:ascii="Courier New" w:hAnsi="Courier New" w:cs="Courier New" w:hint="default"/>
+      </w:rPr>
+    </w:lvl>
+    <w:lvl w:ilvl="2" w:tplc="20000005" w:tentative="1">
+      <w:start w:val="1"/>
+      <w:numFmt w:val="bullet"/>
+      <w:lvlText w:val=""/>
+      <w:lvlJc w:val="left"/>
+      <w:pPr>
+        <w:ind w:left="2160" w:hanging="360"/>
+      </w:pPr>
+      <w:rPr>
+        <w:rFonts w:ascii="Wingdings" w:hAnsi="Wingdings" w:hint="default"/>
+      </w:rPr>
+    </w:lvl>
+    <w:lvl w:ilvl="3" w:tplc="20000001" w:tentative="1">
+      <w:start w:val="1"/>
+      <w:numFmt w:val="bullet"/>
+      <w:lvlText w:val=""/>
+      <w:lvlJc w:val="left"/>
+      <w:pPr>
+        <w:ind w:left="2880" w:hanging="360"/>
+      </w:pPr>
+      <w:rPr>
+        <w:rFonts w:ascii="Symbol" w:hAnsi="Symbol" w:hint="default"/>
+      </w:rPr>
+    </w:lvl>
+    <w:lvl w:ilvl="4" w:tplc="20000003" w:tentative="1">
+      <w:start w:val="1"/>
+      <w:numFmt w:val="bullet"/>
+      <w:lvlText w:val="o"/>
+      <w:lvlJc w:val="left"/>
+      <w:pPr>
+        <w:ind w:left="3600" w:hanging="360"/>
+      </w:pPr>
+      <w:rPr>
+        <w:rFonts w:ascii="Courier New" w:hAnsi="Courier New" w:cs="Courier New" w:hint="default"/>
+      </w:rPr>
+    </w:lvl>
+    <w:lvl w:ilvl="5" w:tplc="20000005" w:tentative="1">
+      <w:start w:val="1"/>
+      <w:numFmt w:val="bullet"/>
+      <w:lvlText w:val=""/>
+      <w:lvlJc w:val="left"/>
+      <w:pPr>
+        <w:ind w:left="4320" w:hanging="360"/>
+      </w:pPr>
+      <w:rPr>
+        <w:rFonts w:ascii="Wingdings" w:hAnsi="Wingdings" w:hint="default"/>
+      </w:rPr>
+    </w:lvl>
+    <w:lvl w:ilvl="6" w:tplc="20000001" w:tentative="1">
+      <w:start w:val="1"/>
+      <w:numFmt w:val="bullet"/>
+      <w:lvlText w:val=""/>
+      <w:lvlJc w:val="left"/>
+      <w:pPr>
+        <w:ind w:left="5040" w:hanging="360"/>
+      </w:pPr>
+      <w:rPr>
+        <w:rFonts w:ascii="Symbol" w:hAnsi="Symbol" w:hint="default"/>
+      </w:rPr>
+    </w:lvl>
+    <w:lvl w:ilvl="7" w:tplc="20000003" w:tentative="1">
+      <w:start w:val="1"/>
+      <w:numFmt w:val="bullet"/>
+      <w:lvlText w:val="o"/>
+      <w:lvlJc w:val="left"/>
+      <w:pPr>
+        <w:ind w:left="5760" w:hanging="360"/>
+      </w:pPr>
+      <w:rPr>
+        <w:rFonts w:ascii="Courier New" w:hAnsi="Courier New" w:cs="Courier New" w:hint="default"/>
+      </w:rPr>
+    </w:lvl>
+    <w:lvl w:ilvl="8" w:tplc="20000005" w:tentative="1">
+      <w:start w:val="1"/>
+      <w:numFmt w:val="bullet"/>
+      <w:lvlText w:val=""/>
+      <w:lvlJc w:val="left"/>
+      <w:pPr>
+        <w:ind w:left="6480" w:hanging="360"/>
+      </w:pPr>
+      <w:rPr>
+        <w:rFonts w:ascii="Wingdings" w:hAnsi="Wingdings" w:hint="default"/>
+      </w:rPr>
+    </w:lvl>
+  </w:abstractNum>
+  <w:abstractNum w:abstractNumId="15" w15:restartNumberingAfterBreak="0">
     <w:nsid w:val="7F5820B1"/>
     <w:multiLevelType w:val="hybridMultilevel"/>
     <w:tmpl w:val="53625C1E"/>
@@ -9816,31 +11623,52 @@
     </w:lvl>
   </w:abstractNum>
   <w:num w:numId="1" w16cid:durableId="864445915">
-    <w:abstractNumId w:val="5"/>
+    <w:abstractNumId w:val="9"/>
   </w:num>
   <w:num w:numId="2" w16cid:durableId="352073140">
     <w:abstractNumId w:val="0"/>
   </w:num>
   <w:num w:numId="3" w16cid:durableId="137381160">
+    <w:abstractNumId w:val="11"/>
+  </w:num>
+  <w:num w:numId="4" w16cid:durableId="339817569">
+    <w:abstractNumId w:val="8"/>
+  </w:num>
+  <w:num w:numId="5" w16cid:durableId="676887577">
+    <w:abstractNumId w:val="6"/>
+  </w:num>
+  <w:num w:numId="6" w16cid:durableId="2011330102">
+    <w:abstractNumId w:val="10"/>
+  </w:num>
+  <w:num w:numId="7" w16cid:durableId="1420785068">
+    <w:abstractNumId w:val="15"/>
+  </w:num>
+  <w:num w:numId="8" w16cid:durableId="825126025">
+    <w:abstractNumId w:val="2"/>
+  </w:num>
+  <w:num w:numId="9" w16cid:durableId="1642153172">
     <w:abstractNumId w:val="7"/>
   </w:num>
-  <w:num w:numId="4" w16cid:durableId="339817569">
+  <w:num w:numId="10" w16cid:durableId="1902323601">
+    <w:abstractNumId w:val="1"/>
+  </w:num>
+  <w:num w:numId="11" w16cid:durableId="1494492109">
     <w:abstractNumId w:val="4"/>
   </w:num>
-  <w:num w:numId="5" w16cid:durableId="676887577">
-    <w:abstractNumId w:val="2"/>
+  <w:num w:numId="12" w16cid:durableId="1367755623">
+    <w:abstractNumId w:val="14"/>
   </w:num>
-  <w:num w:numId="6" w16cid:durableId="2011330102">
-    <w:abstractNumId w:val="6"/>
+  <w:num w:numId="13" w16cid:durableId="449788391">
+    <w:abstractNumId w:val="3"/>
   </w:num>
-  <w:num w:numId="7" w16cid:durableId="1420785068">
-    <w:abstractNumId w:val="8"/>
+  <w:num w:numId="14" w16cid:durableId="307393751">
+    <w:abstractNumId w:val="5"/>
   </w:num>
-  <w:num w:numId="8" w16cid:durableId="825126025">
-    <w:abstractNumId w:val="1"/>
+  <w:num w:numId="15" w16cid:durableId="383218738">
+    <w:abstractNumId w:val="13"/>
   </w:num>
-  <w:num w:numId="9" w16cid:durableId="1642153172">
-    <w:abstractNumId w:val="3"/>
+  <w:num w:numId="16" w16cid:durableId="1156802282">
+    <w:abstractNumId w:val="12"/>
   </w:num>
 </w:numbering>
 </file>
@@ -10339,7 +12167,6 @@
     <w:next w:val="Normal"/>
     <w:link w:val="Heading5Char"/>
     <w:uiPriority w:val="9"/>
-    <w:semiHidden/>
     <w:unhideWhenUsed/>
     <w:qFormat/>
     <w:rsid w:val="00B2045A"/>
@@ -10445,6 +12272,7 @@
   <w:style w:type="character" w:default="1" w:styleId="DefaultParagraphFont">
     <w:name w:val="Default Paragraph Font"/>
     <w:uiPriority w:val="1"/>
+    <w:semiHidden/>
     <w:unhideWhenUsed/>
   </w:style>
   <w:style w:type="table" w:default="1" w:styleId="TableNormal">
@@ -10525,7 +12353,6 @@
     <w:basedOn w:val="DefaultParagraphFont"/>
     <w:link w:val="Heading5"/>
     <w:uiPriority w:val="9"/>
-    <w:semiHidden/>
     <w:rsid w:val="00B2045A"/>
     <w:rPr>
       <w:rFonts w:eastAsiaTheme="majorEastAsia" w:cstheme="majorBidi"/>
@@ -11026,6 +12853,30 @@
       <w14:ligatures w14:val="none"/>
     </w:rPr>
   </w:style>
+  <w:style w:type="character" w:styleId="Hyperlink">
+    <w:name w:val="Hyperlink"/>
+    <w:basedOn w:val="DefaultParagraphFont"/>
+    <w:uiPriority w:val="99"/>
+    <w:semiHidden/>
+    <w:unhideWhenUsed/>
+    <w:rsid w:val="003708A5"/>
+    <w:rPr>
+      <w:color w:val="0000FF"/>
+      <w:u w:val="single"/>
+    </w:rPr>
+  </w:style>
+  <w:style w:type="character" w:styleId="FollowedHyperlink">
+    <w:name w:val="FollowedHyperlink"/>
+    <w:basedOn w:val="DefaultParagraphFont"/>
+    <w:uiPriority w:val="99"/>
+    <w:semiHidden/>
+    <w:unhideWhenUsed/>
+    <w:rsid w:val="003708A5"/>
+    <w:rPr>
+      <w:color w:val="96607D" w:themeColor="followedHyperlink"/>
+      <w:u w:val="single"/>
+    </w:rPr>
+  </w:style>
 </w:styles>
 </file>
 
@@ -11129,7 +12980,10 @@
   <w:rsids>
     <w:rsidRoot w:val="00181B5A"/>
     <w:rsid w:val="00181B5A"/>
+    <w:rsid w:val="00821602"/>
+    <w:rsid w:val="009223C8"/>
     <w:rsid w:val="00A12AFB"/>
+    <w:rsid w:val="00D5527A"/>
     <w:rsid w:val="00E40C85"/>
   </w:rsids>
   <m:mathPr>

</xml_diff>

<commit_message>
I have add the link for the video explanation of the project
</commit_message>
<xml_diff>
--- a/Assignments/Assignment 01/Assignment 01 (Evolution of Test Plan).docx
+++ b/Assignments/Assignment 01/Assignment 01 (Evolution of Test Plan).docx
@@ -4186,6 +4186,46 @@
     </w:p>
     <w:p>
       <w:pPr>
+        <w:pStyle w:val="Heading3"/>
+        <w:rPr>
+          <w:rFonts w:ascii="Times New Roman" w:hAnsi="Times New Roman" w:cs="Times New Roman"/>
+          <w:sz w:val="32"/>
+          <w:szCs w:val="32"/>
+        </w:rPr>
+      </w:pPr>
+      <w:r>
+        <w:rPr>
+          <w:rFonts w:ascii="Times New Roman" w:hAnsi="Times New Roman" w:cs="Times New Roman"/>
+          <w:sz w:val="32"/>
+          <w:szCs w:val="32"/>
+        </w:rPr>
+        <w:t>Video Explanation:</w:t>
+      </w:r>
+    </w:p>
+    <w:p>
+      <w:hyperlink r:id="rId9" w:history="1">
+        <w:r>
+          <w:rPr>
+            <w:rStyle w:val="Hyperlink"/>
+          </w:rPr>
+          <w:t>https://drive.google.co</w:t>
+        </w:r>
+        <w:r>
+          <w:rPr>
+            <w:rStyle w:val="Hyperlink"/>
+          </w:rPr>
+          <w:t>m</w:t>
+        </w:r>
+        <w:r>
+          <w:rPr>
+            <w:rStyle w:val="Hyperlink"/>
+          </w:rPr>
+          <w:t>/file/d/1cb_rETQeZnRZbaG6ui_TuzKdkHqq5DU8/view?usp=sharing</w:t>
+        </w:r>
+      </w:hyperlink>
+    </w:p>
+    <w:p>
+      <w:pPr>
         <w:pStyle w:val="Heading2"/>
         <w:jc w:val="both"/>
         <w:rPr>
@@ -4755,6 +4795,7 @@
           <w:sz w:val="24"/>
           <w:szCs w:val="24"/>
         </w:rPr>
+        <w:lastRenderedPageBreak/>
         <w:t>Features to Test:</w:t>
       </w:r>
       <w:r>
@@ -4819,7 +4860,6 @@
           <w:sz w:val="32"/>
           <w:szCs w:val="32"/>
         </w:rPr>
-        <w:lastRenderedPageBreak/>
         <w:t>Structured Template (Mid 1990s – 2000s):</w:t>
       </w:r>
     </w:p>
@@ -5593,15 +5633,7 @@
           <w:sz w:val="24"/>
           <w:szCs w:val="24"/>
         </w:rPr>
-        <w:t>Main Sections</w:t>
-      </w:r>
-      <w:r>
-        <w:rPr>
-          <w:rFonts w:ascii="Times New Roman" w:hAnsi="Times New Roman" w:cs="Times New Roman"/>
-          <w:sz w:val="24"/>
-          <w:szCs w:val="24"/>
-        </w:rPr>
-        <w:t>:</w:t>
+        <w:t>Main Sections:</w:t>
       </w:r>
     </w:p>
     <w:p>
@@ -5645,6 +5677,7 @@
           <w:sz w:val="24"/>
           <w:szCs w:val="24"/>
         </w:rPr>
+        <w:lastRenderedPageBreak/>
         <w:t>Introduction</w:t>
       </w:r>
     </w:p>
@@ -5711,7 +5744,6 @@
           <w:sz w:val="24"/>
           <w:szCs w:val="24"/>
         </w:rPr>
-        <w:lastRenderedPageBreak/>
         <w:t>Features Not to Be Tested</w:t>
       </w:r>
     </w:p>
@@ -6557,6 +6589,7 @@
               <w:rPr>
                 <w:rFonts w:ascii="Times New Roman" w:hAnsi="Times New Roman" w:cs="Times New Roman"/>
               </w:rPr>
+              <w:lastRenderedPageBreak/>
               <w:t>roles &amp; responsibilities</w:t>
             </w:r>
           </w:p>
@@ -6666,7 +6699,6 @@
           <w:sz w:val="28"/>
           <w:szCs w:val="28"/>
         </w:rPr>
-        <w:lastRenderedPageBreak/>
         <w:t>Example:</w:t>
       </w:r>
     </w:p>
@@ -6849,17 +6881,7 @@
           <w:sz w:val="24"/>
           <w:szCs w:val="24"/>
         </w:rPr>
-        <w:t>Test Plans According to IEEE Standard 829-2008</w:t>
-      </w:r>
-      <w:r>
-        <w:rPr>
-          <w:rFonts w:ascii="Times New Roman" w:hAnsi="Times New Roman" w:cs="Times New Roman"/>
-          <w:i w:val="0"/>
-          <w:iCs w:val="0"/>
-          <w:sz w:val="24"/>
-          <w:szCs w:val="24"/>
-        </w:rPr>
-        <w:t>:</w:t>
+        <w:t>Test Plans According to IEEE Standard 829-2008:</w:t>
       </w:r>
     </w:p>
     <w:p>
@@ -6916,15 +6938,7 @@
           <w:sz w:val="24"/>
           <w:szCs w:val="24"/>
         </w:rPr>
-        <w:t>Document identifier</w:t>
-      </w:r>
-      <w:r>
-        <w:rPr>
-          <w:rFonts w:ascii="Times New Roman" w:hAnsi="Times New Roman" w:cs="Times New Roman"/>
-          <w:sz w:val="24"/>
-          <w:szCs w:val="24"/>
-        </w:rPr>
-        <w:t>.</w:t>
+        <w:t>Document identifier.</w:t>
       </w:r>
     </w:p>
     <w:p>
@@ -6946,15 +6960,7 @@
           <w:sz w:val="24"/>
           <w:szCs w:val="24"/>
         </w:rPr>
-        <w:t>Scope</w:t>
-      </w:r>
-      <w:r>
-        <w:rPr>
-          <w:rFonts w:ascii="Times New Roman" w:hAnsi="Times New Roman" w:cs="Times New Roman"/>
-          <w:sz w:val="24"/>
-          <w:szCs w:val="24"/>
-        </w:rPr>
-        <w:t>.</w:t>
+        <w:t>Scope.</w:t>
       </w:r>
     </w:p>
     <w:p>
@@ -6976,15 +6982,7 @@
           <w:sz w:val="24"/>
           <w:szCs w:val="24"/>
         </w:rPr>
-        <w:t>References</w:t>
-      </w:r>
-      <w:r>
-        <w:rPr>
-          <w:rFonts w:ascii="Times New Roman" w:hAnsi="Times New Roman" w:cs="Times New Roman"/>
-          <w:sz w:val="24"/>
-          <w:szCs w:val="24"/>
-        </w:rPr>
-        <w:t>.</w:t>
+        <w:t>References.</w:t>
       </w:r>
     </w:p>
     <w:p>
@@ -7006,15 +7004,7 @@
           <w:sz w:val="24"/>
           <w:szCs w:val="24"/>
         </w:rPr>
-        <w:t>System Overview and Key Features</w:t>
-      </w:r>
-      <w:r>
-        <w:rPr>
-          <w:rFonts w:ascii="Times New Roman" w:hAnsi="Times New Roman" w:cs="Times New Roman"/>
-          <w:sz w:val="24"/>
-          <w:szCs w:val="24"/>
-        </w:rPr>
-        <w:t>.</w:t>
+        <w:t>System Overview and Key Features.</w:t>
       </w:r>
     </w:p>
     <w:p>
@@ -7036,15 +7026,7 @@
           <w:sz w:val="24"/>
           <w:szCs w:val="24"/>
         </w:rPr>
-        <w:t>Test Overview</w:t>
-      </w:r>
-      <w:r>
-        <w:rPr>
-          <w:rFonts w:ascii="Times New Roman" w:hAnsi="Times New Roman" w:cs="Times New Roman"/>
-          <w:sz w:val="24"/>
-          <w:szCs w:val="24"/>
-        </w:rPr>
-        <w:t>.</w:t>
+        <w:t>Test Overview.</w:t>
       </w:r>
     </w:p>
     <w:p>
@@ -7084,15 +7066,7 @@
           <w:sz w:val="24"/>
           <w:szCs w:val="24"/>
         </w:rPr>
-        <w:t>Test Processes, Including Definition of Test Levels</w:t>
-      </w:r>
-      <w:r>
-        <w:rPr>
-          <w:rFonts w:ascii="Times New Roman" w:hAnsi="Times New Roman" w:cs="Times New Roman"/>
-          <w:sz w:val="24"/>
-          <w:szCs w:val="24"/>
-        </w:rPr>
-        <w:t>.</w:t>
+        <w:t>Test Processes, Including Definition of Test Levels.</w:t>
       </w:r>
     </w:p>
     <w:p>
@@ -7114,15 +7088,7 @@
           <w:sz w:val="24"/>
           <w:szCs w:val="24"/>
         </w:rPr>
-        <w:t>Test Documentation Requirements</w:t>
-      </w:r>
-      <w:r>
-        <w:rPr>
-          <w:rFonts w:ascii="Times New Roman" w:hAnsi="Times New Roman" w:cs="Times New Roman"/>
-          <w:sz w:val="24"/>
-          <w:szCs w:val="24"/>
-        </w:rPr>
-        <w:t>.</w:t>
+        <w:t>Test Documentation Requirements.</w:t>
       </w:r>
     </w:p>
     <w:p>
@@ -7144,15 +7110,7 @@
           <w:sz w:val="24"/>
           <w:szCs w:val="24"/>
         </w:rPr>
-        <w:t>Test Administration Requirements</w:t>
-      </w:r>
-      <w:r>
-        <w:rPr>
-          <w:rFonts w:ascii="Times New Roman" w:hAnsi="Times New Roman" w:cs="Times New Roman"/>
-          <w:sz w:val="24"/>
-          <w:szCs w:val="24"/>
-        </w:rPr>
-        <w:t>.</w:t>
+        <w:t>Test Administration Requirements.</w:t>
       </w:r>
     </w:p>
     <w:p>
@@ -7174,15 +7132,7 @@
           <w:sz w:val="24"/>
           <w:szCs w:val="24"/>
         </w:rPr>
-        <w:t>Test Reporting Requirements</w:t>
-      </w:r>
-      <w:r>
-        <w:rPr>
-          <w:rFonts w:ascii="Times New Roman" w:hAnsi="Times New Roman" w:cs="Times New Roman"/>
-          <w:sz w:val="24"/>
-          <w:szCs w:val="24"/>
-        </w:rPr>
-        <w:t>.</w:t>
+        <w:t>Test Reporting Requirements.</w:t>
       </w:r>
     </w:p>
     <w:p>
@@ -7222,15 +7172,7 @@
           <w:sz w:val="24"/>
           <w:szCs w:val="24"/>
         </w:rPr>
-        <w:t>Glossary</w:t>
-      </w:r>
-      <w:r>
-        <w:rPr>
-          <w:rFonts w:ascii="Times New Roman" w:hAnsi="Times New Roman" w:cs="Times New Roman"/>
-          <w:sz w:val="24"/>
-          <w:szCs w:val="24"/>
-        </w:rPr>
-        <w:t>.</w:t>
+        <w:t>Glossary.</w:t>
       </w:r>
     </w:p>
     <w:p>
@@ -7252,15 +7194,7 @@
           <w:sz w:val="24"/>
           <w:szCs w:val="24"/>
         </w:rPr>
-        <w:t>Document Change Procedures and History</w:t>
-      </w:r>
-      <w:r>
-        <w:rPr>
-          <w:rFonts w:ascii="Times New Roman" w:hAnsi="Times New Roman" w:cs="Times New Roman"/>
-          <w:sz w:val="24"/>
-          <w:szCs w:val="24"/>
-        </w:rPr>
-        <w:t>.</w:t>
+        <w:t>Document Change Procedures and History.</w:t>
       </w:r>
     </w:p>
     <w:p/>
@@ -7284,6 +7218,7 @@
           <w:sz w:val="32"/>
           <w:szCs w:val="32"/>
         </w:rPr>
+        <w:lastRenderedPageBreak/>
         <w:t xml:space="preserve">Comprehensive &amp; Metrics-Focused Template </w:t>
       </w:r>
     </w:p>
@@ -7408,7 +7343,6 @@
           <w:sz w:val="28"/>
           <w:szCs w:val="28"/>
         </w:rPr>
-        <w:lastRenderedPageBreak/>
         <w:t>Quality Considerations:</w:t>
       </w:r>
     </w:p>
@@ -8140,6 +8074,7 @@
           <w:sz w:val="24"/>
           <w:szCs w:val="24"/>
         </w:rPr>
+        <w:lastRenderedPageBreak/>
         <w:t>Introduction:</w:t>
       </w:r>
       <w:r>
@@ -8285,7 +8220,6 @@
           <w:sz w:val="24"/>
           <w:szCs w:val="24"/>
         </w:rPr>
-        <w:lastRenderedPageBreak/>
         <w:t>Tool Integrations:</w:t>
       </w:r>
       <w:r>
@@ -8357,7 +8291,7 @@
     <w:tbl>
       <w:tblPr>
         <w:tblStyle w:val="GridTable2"/>
-        <w:tblpPr w:leftFromText="180" w:rightFromText="180" w:vertAnchor="page" w:horzAnchor="margin" w:tblpY="2293"/>
+        <w:tblpPr w:leftFromText="180" w:rightFromText="180" w:vertAnchor="page" w:horzAnchor="margin" w:tblpY="3949"/>
         <w:tblW w:w="9470" w:type="dxa"/>
         <w:tblLook w:val="04A0" w:firstRow="1" w:lastRow="0" w:firstColumn="1" w:lastColumn="0" w:noHBand="0" w:noVBand="1"/>
       </w:tblPr>
@@ -9170,63 +9104,7 @@
           <w:sz w:val="24"/>
           <w:szCs w:val="24"/>
         </w:rPr>
-        <w:t>Software Testing Foundations</w:t>
-      </w:r>
-      <w:r>
-        <w:rPr>
-          <w:rFonts w:ascii="Times New Roman" w:hAnsi="Times New Roman" w:cs="Times New Roman"/>
-          <w:sz w:val="24"/>
-          <w:szCs w:val="24"/>
-        </w:rPr>
-        <w:t xml:space="preserve"> by </w:t>
-      </w:r>
-      <w:r>
-        <w:rPr>
-          <w:rFonts w:ascii="Times New Roman" w:hAnsi="Times New Roman" w:cs="Times New Roman"/>
-          <w:sz w:val="24"/>
-          <w:szCs w:val="24"/>
-        </w:rPr>
-        <w:t>Andreas Spillner</w:t>
-      </w:r>
-      <w:r>
-        <w:rPr>
-          <w:rFonts w:ascii="Times New Roman" w:hAnsi="Times New Roman" w:cs="Times New Roman"/>
-          <w:sz w:val="24"/>
-          <w:szCs w:val="24"/>
-        </w:rPr>
-        <w:t xml:space="preserve">, </w:t>
-      </w:r>
-      <w:r>
-        <w:rPr>
-          <w:rFonts w:ascii="Times New Roman" w:hAnsi="Times New Roman" w:cs="Times New Roman"/>
-          <w:sz w:val="24"/>
-          <w:szCs w:val="24"/>
-        </w:rPr>
-        <w:t>Tilo Linz</w:t>
-      </w:r>
-      <w:r>
-        <w:rPr>
-          <w:rFonts w:ascii="Times New Roman" w:hAnsi="Times New Roman" w:cs="Times New Roman"/>
-          <w:sz w:val="24"/>
-          <w:szCs w:val="24"/>
-        </w:rPr>
-        <w:t xml:space="preserve">, </w:t>
-      </w:r>
-      <w:r>
-        <w:rPr>
-          <w:rFonts w:ascii="Times New Roman" w:hAnsi="Times New Roman" w:cs="Times New Roman"/>
-          <w:sz w:val="24"/>
-          <w:szCs w:val="24"/>
-        </w:rPr>
-        <w:t>Hans Schaefer</w:t>
-      </w:r>
-      <w:r>
-        <w:rPr>
-          <w:rFonts w:ascii="Times New Roman" w:hAnsi="Times New Roman" w:cs="Times New Roman"/>
-          <w:sz w:val="24"/>
-          <w:szCs w:val="24"/>
-        </w:rPr>
-        <w:t>. (4th Edition).</w:t>
+        <w:t>Software Testing Foundations by Andreas Spillner, Tilo Linz, Hans Schaefer. (4th Edition).</w:t>
       </w:r>
     </w:p>
     <w:p>
@@ -9248,15 +9126,7 @@
           <w:sz w:val="24"/>
           <w:szCs w:val="24"/>
         </w:rPr>
-        <w:t>Introduction to Software Testing by Paul Ammann &amp; Jeff Offutt</w:t>
-      </w:r>
-      <w:r>
-        <w:rPr>
-          <w:rFonts w:ascii="Times New Roman" w:hAnsi="Times New Roman" w:cs="Times New Roman"/>
-          <w:sz w:val="24"/>
-          <w:szCs w:val="24"/>
-        </w:rPr>
-        <w:t>.</w:t>
+        <w:t>Introduction to Software Testing by Paul Ammann &amp; Jeff Offutt.</w:t>
       </w:r>
     </w:p>
     <w:p>
@@ -9324,15 +9194,7 @@
           <w:sz w:val="24"/>
           <w:szCs w:val="24"/>
         </w:rPr>
-        <w:t>)</w:t>
-      </w:r>
-      <w:r>
-        <w:rPr>
-          <w:rFonts w:ascii="Times New Roman" w:hAnsi="Times New Roman" w:cs="Times New Roman"/>
-          <w:sz w:val="24"/>
-          <w:szCs w:val="24"/>
-        </w:rPr>
-        <w:t>.</w:t>
+        <w:t>).</w:t>
       </w:r>
     </w:p>
     <w:p>
@@ -9354,23 +9216,7 @@
           <w:sz w:val="24"/>
           <w:szCs w:val="24"/>
         </w:rPr>
-        <w:t>Software Testing Blogs</w:t>
-      </w:r>
-      <w:r>
-        <w:rPr>
-          <w:rFonts w:ascii="Times New Roman" w:hAnsi="Times New Roman" w:cs="Times New Roman"/>
-          <w:sz w:val="24"/>
-          <w:szCs w:val="24"/>
-        </w:rPr>
-        <w:t xml:space="preserve">: </w:t>
-      </w:r>
-      <w:r>
-        <w:rPr>
-          <w:rFonts w:ascii="Times New Roman" w:hAnsi="Times New Roman" w:cs="Times New Roman"/>
-          <w:sz w:val="24"/>
-          <w:szCs w:val="24"/>
-        </w:rPr>
-        <w:t>Ministry of Testing</w:t>
+        <w:t>Software Testing Blogs: Ministry of Testing</w:t>
       </w:r>
       <w:r>
         <w:rPr>
@@ -9465,8 +9311,8 @@
     </w:p>
     <w:p/>
     <w:sectPr>
-      <w:headerReference w:type="default" r:id="rId9"/>
-      <w:footerReference w:type="default" r:id="rId10"/>
+      <w:headerReference w:type="default" r:id="rId10"/>
+      <w:footerReference w:type="default" r:id="rId11"/>
       <w:pgSz w:w="11906" w:h="16838"/>
       <w:pgMar w:top="1440" w:right="1440" w:bottom="1440" w:left="1440" w:header="708" w:footer="708" w:gutter="0"/>
       <w:pgNumType w:start="0"/>
@@ -9814,7 +9660,7 @@
 <w:numbering xmlns:wpc="http://schemas.microsoft.com/office/word/2010/wordprocessingCanvas" xmlns:cx="http://schemas.microsoft.com/office/drawing/2014/chartex" xmlns:cx1="http://schemas.microsoft.com/office/drawing/2015/9/8/chartex" xmlns:cx2="http://schemas.microsoft.com/office/drawing/2015/10/21/chartex" xmlns:cx3="http://schemas.microsoft.com/office/drawing/2016/5/9/chartex" xmlns:cx4="http://schemas.microsoft.com/office/drawing/2016/5/10/chartex" xmlns:cx5="http://schemas.microsoft.com/office/drawing/2016/5/11/chartex" xmlns:cx6="http://schemas.microsoft.com/office/drawing/2016/5/12/chartex" xmlns:cx7="http://schemas.microsoft.com/office/drawing/2016/5/13/chartex" xmlns:cx8="http://schemas.microsoft.com/office/drawing/2016/5/14/chartex" xmlns:mc="http://schemas.openxmlformats.org/markup-compatibility/2006" xmlns:aink="http://schemas.microsoft.com/office/drawing/2016/ink" xmlns:am3d="http://schemas.microsoft.com/office/drawing/2017/model3d" xmlns:o="urn:schemas-microsoft-com:office:office" xmlns:oel="http://schemas.microsoft.com/office/2019/extlst" xmlns:r="http://schemas.openxmlformats.org/officeDocument/2006/relationships" xmlns:m="http://schemas.openxmlformats.org/officeDocument/2006/math" xmlns:v="urn:schemas-microsoft-com:vml" xmlns:wp14="http://schemas.microsoft.com/office/word/2010/wordprocessingDrawing" xmlns:wp="http://schemas.openxmlformats.org/drawingml/2006/wordprocessingDrawing" xmlns:w10="urn:schemas-microsoft-com:office:word" xmlns:w="http://schemas.openxmlformats.org/wordprocessingml/2006/main" xmlns:w14="http://schemas.microsoft.com/office/word/2010/wordml" xmlns:w15="http://schemas.microsoft.com/office/word/2012/wordml" xmlns:w16cex="http://schemas.microsoft.com/office/word/2018/wordml/cex" xmlns:w16cid="http://schemas.microsoft.com/office/word/2016/wordml/cid" xmlns:w16="http://schemas.microsoft.com/office/word/2018/wordml" xmlns:w16du="http://schemas.microsoft.com/office/word/2023/wordml/word16du" xmlns:w16sdtdh="http://schemas.microsoft.com/office/word/2020/wordml/sdtdatahash" xmlns:w16se="http://schemas.microsoft.com/office/word/2015/wordml/symex" xmlns:wpg="http://schemas.microsoft.com/office/word/2010/wordprocessingGroup" xmlns:wpi="http://schemas.microsoft.com/office/word/2010/wordprocessingInk" xmlns:wne="http://schemas.microsoft.com/office/word/2006/wordml" xmlns:wps="http://schemas.microsoft.com/office/word/2010/wordprocessingShape" mc:Ignorable="w14 w15 w16se w16cid w16 w16cex w16sdtdh w16du wp14">
   <w:numPicBullet w:numPicBulletId="0">
     <w:pict>
-      <v:shapetype w14:anchorId="754BAC11" id="_x0000_t75" coordsize="21600,21600" o:spt="75" o:preferrelative="t" path="m@4@5l@4@11@9@11@9@5xe" filled="f" stroked="f">
+      <v:shapetype id="_x0000_t75" coordsize="21600,21600" o:spt="75" o:preferrelative="t" path="m@4@5l@4@11@9@11@9@5xe" filled="f" stroked="f">
         <v:stroke joinstyle="miter"/>
         <v:formulas>
           <v:f eqn="if lineDrawn pixelLineWidth 0"/>
@@ -9833,7 +9679,7 @@
         <v:path o:extrusionok="f" gradientshapeok="t" o:connecttype="rect"/>
         <o:lock v:ext="edit" aspectratio="t"/>
       </v:shapetype>
-      <v:shape id="_x0000_i1135" type="#_x0000_t75" style="width:11.25pt;height:11.25pt" o:bullet="t">
+      <v:shape id="_x0000_i1035" type="#_x0000_t75" style="width:11.25pt;height:11.25pt" o:bullet="t">
         <v:imagedata r:id="rId1" o:title="msoA4FF"/>
       </v:shape>
     </w:pict>
@@ -12857,7 +12703,6 @@
     <w:name w:val="Hyperlink"/>
     <w:basedOn w:val="DefaultParagraphFont"/>
     <w:uiPriority w:val="99"/>
-    <w:semiHidden/>
     <w:unhideWhenUsed/>
     <w:rsid w:val="003708A5"/>
     <w:rPr>
@@ -12875,6 +12720,18 @@
     <w:rPr>
       <w:color w:val="96607D" w:themeColor="followedHyperlink"/>
       <w:u w:val="single"/>
+    </w:rPr>
+  </w:style>
+  <w:style w:type="character" w:styleId="UnresolvedMention">
+    <w:name w:val="Unresolved Mention"/>
+    <w:basedOn w:val="DefaultParagraphFont"/>
+    <w:uiPriority w:val="99"/>
+    <w:semiHidden/>
+    <w:unhideWhenUsed/>
+    <w:rsid w:val="009137C4"/>
+    <w:rPr>
+      <w:color w:val="605E5C"/>
+      <w:shd w:val="clear" w:color="auto" w:fill="E1DFDD"/>
     </w:rPr>
   </w:style>
 </w:styles>
@@ -12980,10 +12837,12 @@
   <w:rsids>
     <w:rsidRoot w:val="00181B5A"/>
     <w:rsid w:val="00181B5A"/>
+    <w:rsid w:val="00197FF5"/>
     <w:rsid w:val="00821602"/>
     <w:rsid w:val="009223C8"/>
     <w:rsid w:val="00A12AFB"/>
     <w:rsid w:val="00D5527A"/>
+    <w:rsid w:val="00D82F51"/>
     <w:rsid w:val="00E40C85"/>
   </w:rsids>
   <m:mathPr>

</xml_diff>